<commit_message>
rcs rus teg added
</commit_message>
<xml_diff>
--- a/Textbooks, projects/Theoretical foundations of the work of metal and wooden structures/advance steel/study projects/un_pjs/isaychev/explanatory_note_isaychev.docx
+++ b/Textbooks, projects/Theoretical foundations of the work of metal and wooden structures/advance steel/study projects/un_pjs/isaychev/explanatory_note_isaychev.docx
@@ -16,7 +16,23 @@
           <w:sz w:val="24"/>
           <w:szCs w:val="24"/>
         </w:rPr>
-        <w:t>МИНЕСТЕРСТВО НАУКИ И ВЫСШЕГО ОБРАЗОВАНИЯ РФ</w:t>
+        <w:t>МИН</w:t>
+      </w:r>
+      <w:r>
+        <w:rPr>
+          <w:sz w:val="24"/>
+          <w:szCs w:val="24"/>
+        </w:rPr>
+        <w:t>И</w:t>
+      </w:r>
+      <w:bookmarkStart w:id="0" w:name="_GoBack"/>
+      <w:bookmarkEnd w:id="0"/>
+      <w:r>
+        <w:rPr>
+          <w:sz w:val="24"/>
+          <w:szCs w:val="24"/>
+        </w:rPr>
+        <w:t>СТЕРСТВО НАУКИ И ВЫСШЕГО ОБРАЗОВАНИЯ РФ</w:t>
       </w:r>
     </w:p>
     <w:p>
@@ -224,8 +240,6 @@
         </w:rPr>
         <w:t xml:space="preserve">на тему: </w:t>
       </w:r>
-      <w:bookmarkStart w:id="0" w:name="_GoBack"/>
-      <w:bookmarkEnd w:id="0"/>
     </w:p>
     <w:p>
       <w:pPr>
@@ -498,21 +512,7 @@
         <w:rPr>
           <w:szCs w:val="28"/>
         </w:rPr>
-        <w:t xml:space="preserve">к.т.н. доц. </w:t>
-      </w:r>
-      <w:proofErr w:type="spellStart"/>
-      <w:r>
-        <w:rPr>
-          <w:szCs w:val="28"/>
-        </w:rPr>
-        <w:t>Арискин</w:t>
-      </w:r>
-      <w:proofErr w:type="spellEnd"/>
-      <w:r>
-        <w:rPr>
-          <w:szCs w:val="28"/>
-        </w:rPr>
-        <w:t xml:space="preserve"> М. В.</w:t>
+        <w:t>к.т.н. доц. Арискин М. В.</w:t>
       </w:r>
     </w:p>
     <w:p>
@@ -2394,16 +2394,7 @@
             <w:szCs w:val="28"/>
             <w:lang w:eastAsia="ru-RU"/>
           </w:rPr>
-          <m:t>15</m:t>
-        </m:r>
-        <m:r>
-          <w:rPr>
-            <w:rFonts w:ascii="Cambria Math" w:hAnsi="Cambria Math"/>
-            <w:color w:val="000000"/>
-            <w:szCs w:val="28"/>
-            <w:lang w:eastAsia="ru-RU"/>
-          </w:rPr>
-          <m:t>0 кг/</m:t>
+          <m:t>150 кг/</m:t>
         </m:r>
         <m:sSup>
           <m:sSupPr>
@@ -2581,25 +2572,7 @@
             <w:szCs w:val="28"/>
             <w:lang w:eastAsia="ru-RU"/>
           </w:rPr>
-          <m:t>2</m:t>
-        </m:r>
-        <m:r>
-          <w:rPr>
-            <w:rFonts w:ascii="Cambria Math" w:hAnsi="Cambria Math"/>
-            <w:color w:val="000000"/>
-            <w:szCs w:val="28"/>
-            <w:lang w:eastAsia="ru-RU"/>
-          </w:rPr>
-          <m:t>5</m:t>
-        </m:r>
-        <m:r>
-          <w:rPr>
-            <w:rFonts w:ascii="Cambria Math" w:hAnsi="Cambria Math"/>
-            <w:color w:val="000000"/>
-            <w:szCs w:val="28"/>
-            <w:lang w:eastAsia="ru-RU"/>
-          </w:rPr>
-          <m:t>0 кг/</m:t>
+          <m:t>250 кг/</m:t>
         </m:r>
         <m:sSup>
           <m:sSupPr>
@@ -2691,25 +2664,7 @@
             <w:szCs w:val="28"/>
             <w:lang w:eastAsia="ru-RU"/>
           </w:rPr>
-          <m:t>6</m:t>
-        </m:r>
-        <m:r>
-          <w:rPr>
-            <w:rFonts w:ascii="Cambria Math" w:hAnsi="Cambria Math"/>
-            <w:color w:val="000000"/>
-            <w:szCs w:val="28"/>
-            <w:lang w:eastAsia="ru-RU"/>
-          </w:rPr>
-          <m:t>0</m:t>
-        </m:r>
-        <m:r>
-          <w:rPr>
-            <w:rFonts w:ascii="Cambria Math" w:hAnsi="Cambria Math"/>
-            <w:color w:val="000000"/>
-            <w:szCs w:val="28"/>
-            <w:lang w:eastAsia="ru-RU"/>
-          </w:rPr>
-          <m:t>0 кг/</m:t>
+          <m:t>600 кг/</m:t>
         </m:r>
         <m:sSup>
           <m:sSupPr>
@@ -5144,18 +5099,8 @@
           <w:szCs w:val="28"/>
           <w:lang w:eastAsia="ru-RU"/>
         </w:rPr>
-        <w:t xml:space="preserve">Вычисленные значения усилий и напряжений в элементах от </w:t>
-      </w:r>
-      <w:proofErr w:type="spellStart"/>
-      <w:r>
-        <w:rPr>
-          <w:color w:val="000000"/>
-          <w:szCs w:val="28"/>
-          <w:lang w:eastAsia="ru-RU"/>
-        </w:rPr>
-        <w:t>загружений</w:t>
-      </w:r>
-      <w:proofErr w:type="spellEnd"/>
+        <w:t>Вычисленные значения усилий и напряжений в элементах от загружений</w:t>
+      </w:r>
       <w:r>
         <w:rPr>
           <w:color w:val="000000"/>
@@ -7421,6 +7366,7 @@
       <w:r>
         <w:rPr>
           <w:b/>
+          <w:noProof/>
           <w:szCs w:val="28"/>
         </w:rPr>
         <w:drawing>
@@ -7503,6 +7449,7 @@
       </w:pPr>
       <w:r>
         <w:rPr>
+          <w:noProof/>
           <w:sz w:val="27"/>
           <w:szCs w:val="27"/>
         </w:rPr>
@@ -7581,6 +7528,7 @@
       </w:pPr>
       <w:r>
         <w:rPr>
+          <w:noProof/>
           <w:szCs w:val="28"/>
         </w:rPr>
         <w:lastRenderedPageBreak/>
@@ -7678,6 +7626,7 @@
       </w:pPr>
       <w:r>
         <w:rPr>
+          <w:noProof/>
           <w:sz w:val="27"/>
           <w:szCs w:val="27"/>
         </w:rPr>
@@ -7756,6 +7705,7 @@
       </w:pPr>
       <w:r>
         <w:rPr>
+          <w:noProof/>
           <w:szCs w:val="28"/>
         </w:rPr>
         <w:lastRenderedPageBreak/>
@@ -7866,6 +7816,7 @@
       </w:pPr>
       <w:r>
         <w:rPr>
+          <w:noProof/>
           <w:sz w:val="27"/>
           <w:szCs w:val="27"/>
         </w:rPr>
@@ -7944,6 +7895,7 @@
       </w:pPr>
       <w:r>
         <w:rPr>
+          <w:noProof/>
           <w:szCs w:val="28"/>
         </w:rPr>
         <w:lastRenderedPageBreak/>
@@ -8065,6 +8017,7 @@
       <w:r>
         <w:rPr>
           <w:b/>
+          <w:noProof/>
           <w:szCs w:val="28"/>
         </w:rPr>
         <w:drawing>
@@ -8322,12 +8275,6 @@
         <w:gridCol w:w="2592"/>
       </w:tblGrid>
       <w:tr>
-        <w:tblPrEx>
-          <w:tblCellMar>
-            <w:top w:w="0" w:type="dxa"/>
-            <w:bottom w:w="0" w:type="dxa"/>
-          </w:tblCellMar>
-        </w:tblPrEx>
         <w:tc>
           <w:tcPr>
             <w:tcW w:w="9072" w:type="dxa"/>
@@ -8379,10 +8326,6 @@
             <w:insideH w:val="single" w:sz="4" w:space="0" w:color="auto"/>
             <w:insideV w:val="single" w:sz="4" w:space="0" w:color="auto"/>
           </w:tblBorders>
-          <w:tblCellMar>
-            <w:top w:w="0" w:type="dxa"/>
-            <w:bottom w:w="0" w:type="dxa"/>
-          </w:tblCellMar>
         </w:tblPrEx>
         <w:tc>
           <w:tcPr>
@@ -8521,9 +8464,7 @@
             <w:insideV w:val="single" w:sz="4" w:space="0" w:color="auto"/>
           </w:tblBorders>
           <w:tblCellMar>
-            <w:top w:w="0" w:type="dxa"/>
             <w:left w:w="10" w:type="dxa"/>
-            <w:bottom w:w="0" w:type="dxa"/>
             <w:right w:w="10" w:type="dxa"/>
           </w:tblCellMar>
         </w:tblPrEx>
@@ -9089,7 +9030,6 @@
               </w:rPr>
               <w:t>Крутильная жесткость GI</w:t>
             </w:r>
-            <w:proofErr w:type="spellStart"/>
             <w:r>
               <w:rPr>
                 <w:position w:val="-4"/>
@@ -9097,7 +9037,6 @@
               </w:rPr>
               <w:t>kp</w:t>
             </w:r>
-            <w:proofErr w:type="spellEnd"/>
             <w:r>
               <w:rPr>
                 <w:sz w:val="20"/>
@@ -9385,9 +9324,7 @@
             <w:insideV w:val="single" w:sz="4" w:space="0" w:color="auto"/>
           </w:tblBorders>
           <w:tblCellMar>
-            <w:top w:w="0" w:type="dxa"/>
             <w:left w:w="10" w:type="dxa"/>
-            <w:bottom w:w="0" w:type="dxa"/>
             <w:right w:w="10" w:type="dxa"/>
           </w:tblCellMar>
         </w:tblPrEx>
@@ -9953,7 +9890,6 @@
               </w:rPr>
               <w:t>Крутильная жесткость GI</w:t>
             </w:r>
-            <w:proofErr w:type="spellStart"/>
             <w:r>
               <w:rPr>
                 <w:position w:val="-4"/>
@@ -9961,7 +9897,6 @@
               </w:rPr>
               <w:t>kp</w:t>
             </w:r>
-            <w:proofErr w:type="spellEnd"/>
             <w:r>
               <w:rPr>
                 <w:sz w:val="20"/>
@@ -10241,9 +10176,7 @@
             <w:insideV w:val="single" w:sz="4" w:space="0" w:color="auto"/>
           </w:tblBorders>
           <w:tblCellMar>
-            <w:top w:w="0" w:type="dxa"/>
             <w:left w:w="10" w:type="dxa"/>
-            <w:bottom w:w="0" w:type="dxa"/>
             <w:right w:w="10" w:type="dxa"/>
           </w:tblCellMar>
         </w:tblPrEx>
@@ -10809,7 +10742,6 @@
               </w:rPr>
               <w:t>Крутильная жесткость GI</w:t>
             </w:r>
-            <w:proofErr w:type="spellStart"/>
             <w:r>
               <w:rPr>
                 <w:position w:val="-4"/>
@@ -10817,7 +10749,6 @@
               </w:rPr>
               <w:t>kp</w:t>
             </w:r>
-            <w:proofErr w:type="spellEnd"/>
             <w:r>
               <w:rPr>
                 <w:sz w:val="20"/>
@@ -11097,9 +11028,7 @@
             <w:insideV w:val="single" w:sz="4" w:space="0" w:color="auto"/>
           </w:tblBorders>
           <w:tblCellMar>
-            <w:top w:w="0" w:type="dxa"/>
             <w:left w:w="10" w:type="dxa"/>
-            <w:bottom w:w="0" w:type="dxa"/>
             <w:right w:w="10" w:type="dxa"/>
           </w:tblCellMar>
         </w:tblPrEx>
@@ -11666,7 +11595,6 @@
               </w:rPr>
               <w:t>Крутильная жесткость GI</w:t>
             </w:r>
-            <w:proofErr w:type="spellStart"/>
             <w:r>
               <w:rPr>
                 <w:position w:val="-4"/>
@@ -11674,7 +11602,6 @@
               </w:rPr>
               <w:t>kp</w:t>
             </w:r>
-            <w:proofErr w:type="spellEnd"/>
             <w:r>
               <w:rPr>
                 <w:sz w:val="20"/>
@@ -11955,9 +11882,7 @@
             <w:insideV w:val="single" w:sz="4" w:space="0" w:color="auto"/>
           </w:tblBorders>
           <w:tblCellMar>
-            <w:top w:w="0" w:type="dxa"/>
             <w:left w:w="10" w:type="dxa"/>
-            <w:bottom w:w="0" w:type="dxa"/>
             <w:right w:w="10" w:type="dxa"/>
           </w:tblCellMar>
         </w:tblPrEx>
@@ -12057,16 +11982,8 @@
               <w:rPr>
                 <w:sz w:val="20"/>
               </w:rPr>
-              <w:t xml:space="preserve">Каталог: Полный каталог профилей </w:t>
-            </w:r>
-            <w:proofErr w:type="gramStart"/>
-            <w:r>
-              <w:rPr>
-                <w:sz w:val="20"/>
-              </w:rPr>
-              <w:t>ГОСТ..</w:t>
-            </w:r>
-            <w:proofErr w:type="gramEnd"/>
+              <w:t>Каталог: Полный каталог профилей ГОСТ..</w:t>
+            </w:r>
           </w:p>
           <w:p>
             <w:pPr>
@@ -12531,7 +12448,6 @@
               </w:rPr>
               <w:t>Крутильная жесткость GI</w:t>
             </w:r>
-            <w:proofErr w:type="spellStart"/>
             <w:r>
               <w:rPr>
                 <w:position w:val="-4"/>
@@ -12539,7 +12455,6 @@
               </w:rPr>
               <w:t>kp</w:t>
             </w:r>
-            <w:proofErr w:type="spellEnd"/>
             <w:r>
               <w:rPr>
                 <w:sz w:val="20"/>
@@ -12819,9 +12734,7 @@
             <w:insideV w:val="single" w:sz="4" w:space="0" w:color="auto"/>
           </w:tblBorders>
           <w:tblCellMar>
-            <w:top w:w="0" w:type="dxa"/>
             <w:left w:w="10" w:type="dxa"/>
-            <w:bottom w:w="0" w:type="dxa"/>
             <w:right w:w="10" w:type="dxa"/>
           </w:tblCellMar>
         </w:tblPrEx>
@@ -12921,16 +12834,8 @@
               <w:rPr>
                 <w:sz w:val="20"/>
               </w:rPr>
-              <w:t xml:space="preserve">Каталог: Полный каталог профилей </w:t>
-            </w:r>
-            <w:proofErr w:type="gramStart"/>
-            <w:r>
-              <w:rPr>
-                <w:sz w:val="20"/>
-              </w:rPr>
-              <w:t>ГОСТ..</w:t>
-            </w:r>
-            <w:proofErr w:type="gramEnd"/>
+              <w:t>Каталог: Полный каталог профилей ГОСТ..</w:t>
+            </w:r>
           </w:p>
           <w:p>
             <w:pPr>
@@ -13395,7 +13300,6 @@
               </w:rPr>
               <w:t>Крутильная жесткость GI</w:t>
             </w:r>
-            <w:proofErr w:type="spellStart"/>
             <w:r>
               <w:rPr>
                 <w:position w:val="-4"/>
@@ -13403,7 +13307,6 @@
               </w:rPr>
               <w:t>kp</w:t>
             </w:r>
-            <w:proofErr w:type="spellEnd"/>
             <w:r>
               <w:rPr>
                 <w:sz w:val="20"/>
@@ -13691,9 +13594,7 @@
             <w:insideV w:val="single" w:sz="4" w:space="0" w:color="auto"/>
           </w:tblBorders>
           <w:tblCellMar>
-            <w:top w:w="0" w:type="dxa"/>
             <w:left w:w="10" w:type="dxa"/>
-            <w:bottom w:w="0" w:type="dxa"/>
             <w:right w:w="10" w:type="dxa"/>
           </w:tblCellMar>
         </w:tblPrEx>
@@ -13805,16 +13706,8 @@
               <w:rPr>
                 <w:sz w:val="20"/>
               </w:rPr>
-              <w:t xml:space="preserve">Каталог: Полный каталог профилей </w:t>
-            </w:r>
-            <w:proofErr w:type="gramStart"/>
-            <w:r>
-              <w:rPr>
-                <w:sz w:val="20"/>
-              </w:rPr>
-              <w:t>ГОСТ..</w:t>
-            </w:r>
-            <w:proofErr w:type="gramEnd"/>
+              <w:t>Каталог: Полный каталог профилей ГОСТ..</w:t>
+            </w:r>
           </w:p>
           <w:p>
             <w:pPr>
@@ -13843,35 +13736,7 @@
               <w:rPr>
                 <w:sz w:val="20"/>
               </w:rPr>
-              <w:t xml:space="preserve">Семейство: Швеллер с </w:t>
-            </w:r>
-            <w:proofErr w:type="spellStart"/>
-            <w:r>
-              <w:rPr>
-                <w:sz w:val="20"/>
-              </w:rPr>
-              <w:t>паpаллельными</w:t>
-            </w:r>
-            <w:proofErr w:type="spellEnd"/>
-            <w:r>
-              <w:rPr>
-                <w:sz w:val="20"/>
-              </w:rPr>
-              <w:t xml:space="preserve"> </w:t>
-            </w:r>
-            <w:proofErr w:type="spellStart"/>
-            <w:r>
-              <w:rPr>
-                <w:sz w:val="20"/>
-              </w:rPr>
-              <w:t>гpанями</w:t>
-            </w:r>
-            <w:proofErr w:type="spellEnd"/>
-            <w:r>
-              <w:rPr>
-                <w:sz w:val="20"/>
-              </w:rPr>
-              <w:t xml:space="preserve"> полок по ГОСТ 8240-97</w:t>
+              <w:t>Семейство: Швеллер с паpаллельными гpанями полок по ГОСТ 8240-97</w:t>
             </w:r>
           </w:p>
           <w:p>
@@ -14307,7 +14172,6 @@
               </w:rPr>
               <w:t>Крутильная жесткость GI</w:t>
             </w:r>
-            <w:proofErr w:type="spellStart"/>
             <w:r>
               <w:rPr>
                 <w:position w:val="-4"/>
@@ -14315,7 +14179,6 @@
               </w:rPr>
               <w:t>kp</w:t>
             </w:r>
-            <w:proofErr w:type="spellEnd"/>
             <w:r>
               <w:rPr>
                 <w:sz w:val="20"/>
@@ -14778,43 +14641,7 @@
           <w:szCs w:val="28"/>
         </w:rPr>
         <w:tab/>
-        <w:t xml:space="preserve"> Полный </w:t>
-      </w:r>
-      <w:proofErr w:type="spellStart"/>
-      <w:r>
-        <w:rPr>
-          <w:bCs/>
-          <w:sz w:val="22"/>
-          <w:szCs w:val="28"/>
-        </w:rPr>
-        <w:t>pасчет</w:t>
-      </w:r>
-      <w:proofErr w:type="spellEnd"/>
-      <w:r>
-        <w:rPr>
-          <w:bCs/>
-          <w:sz w:val="22"/>
-          <w:szCs w:val="28"/>
-        </w:rPr>
-        <w:t xml:space="preserve">.  Версия 21.1.9.9. Сборка: </w:t>
-      </w:r>
-      <w:proofErr w:type="spellStart"/>
-      <w:r>
-        <w:rPr>
-          <w:bCs/>
-          <w:sz w:val="22"/>
-          <w:szCs w:val="28"/>
-        </w:rPr>
-        <w:t>Apr</w:t>
-      </w:r>
-      <w:proofErr w:type="spellEnd"/>
-      <w:r>
-        <w:rPr>
-          <w:bCs/>
-          <w:sz w:val="22"/>
-          <w:szCs w:val="28"/>
-        </w:rPr>
-        <w:t xml:space="preserve"> 16 2021</w:t>
+        <w:t xml:space="preserve"> Полный pасчет.  Версия 21.1.9.9. Сборка: Apr 16 2021</w:t>
       </w:r>
     </w:p>
     <w:p>
@@ -14847,67 +14674,7 @@
           <w:szCs w:val="28"/>
           <w:lang w:val="en-US"/>
         </w:rPr>
-        <w:t xml:space="preserve"> - "H:\My folder\University's files\10th term'23\Textbooks, projects\Theoretical foundations of the work of metal and wooden structures\advance steel\study projects\</w:t>
-      </w:r>
-      <w:proofErr w:type="spellStart"/>
-      <w:r>
-        <w:rPr>
-          <w:bCs/>
-          <w:sz w:val="22"/>
-          <w:szCs w:val="28"/>
-          <w:lang w:val="en-US"/>
-        </w:rPr>
-        <w:t>un_pjs</w:t>
-      </w:r>
-      <w:proofErr w:type="spellEnd"/>
-      <w:r>
-        <w:rPr>
-          <w:bCs/>
-          <w:sz w:val="22"/>
-          <w:szCs w:val="28"/>
-          <w:lang w:val="en-US"/>
-        </w:rPr>
-        <w:t>\</w:t>
-      </w:r>
-      <w:proofErr w:type="spellStart"/>
-      <w:r>
-        <w:rPr>
-          <w:bCs/>
-          <w:sz w:val="22"/>
-          <w:szCs w:val="28"/>
-          <w:lang w:val="en-US"/>
-        </w:rPr>
-        <w:t>isaychev</w:t>
-      </w:r>
-      <w:proofErr w:type="spellEnd"/>
-      <w:r>
-        <w:rPr>
-          <w:bCs/>
-          <w:sz w:val="22"/>
-          <w:szCs w:val="28"/>
-          <w:lang w:val="en-US"/>
-        </w:rPr>
-        <w:t>\</w:t>
-      </w:r>
-      <w:proofErr w:type="spellStart"/>
-      <w:r>
-        <w:rPr>
-          <w:bCs/>
-          <w:sz w:val="22"/>
-          <w:szCs w:val="28"/>
-          <w:lang w:val="en-US"/>
-        </w:rPr>
-        <w:t>calculated_model_isaychev.SPR</w:t>
-      </w:r>
-      <w:proofErr w:type="spellEnd"/>
-      <w:r>
-        <w:rPr>
-          <w:bCs/>
-          <w:sz w:val="22"/>
-          <w:szCs w:val="28"/>
-          <w:lang w:val="en-US"/>
-        </w:rPr>
-        <w:t>",</w:t>
+        <w:t xml:space="preserve"> - "H:\My folder\University's files\10th term'23\Textbooks, projects\Theoretical foundations of the work of metal and wooden structures\advance steel\study projects\un_pjs\isaychev\calculated_model_isaychev.SPR",</w:t>
       </w:r>
     </w:p>
     <w:p>
@@ -14996,25 +14763,7 @@
           <w:szCs w:val="28"/>
         </w:rPr>
         <w:tab/>
-        <w:t xml:space="preserve"> Автоматическое определение числа потоков. </w:t>
-      </w:r>
-      <w:proofErr w:type="gramStart"/>
-      <w:r>
-        <w:rPr>
-          <w:bCs/>
-          <w:sz w:val="22"/>
-          <w:szCs w:val="28"/>
-        </w:rPr>
-        <w:t>Используется :</w:t>
-      </w:r>
-      <w:proofErr w:type="gramEnd"/>
-      <w:r>
-        <w:rPr>
-          <w:bCs/>
-          <w:sz w:val="22"/>
-          <w:szCs w:val="28"/>
-        </w:rPr>
-        <w:t xml:space="preserve"> 9</w:t>
+        <w:t xml:space="preserve"> Автоматическое определение числа потоков. Используется : 9</w:t>
       </w:r>
     </w:p>
     <w:p>
@@ -15138,25 +14887,7 @@
           <w:szCs w:val="28"/>
         </w:rPr>
         <w:tab/>
-        <w:t>****</w:t>
-      </w:r>
-      <w:proofErr w:type="gramStart"/>
-      <w:r>
-        <w:rPr>
-          <w:bCs/>
-          <w:sz w:val="22"/>
-          <w:szCs w:val="28"/>
-        </w:rPr>
-        <w:t>*  ОШИБКИ</w:t>
-      </w:r>
-      <w:proofErr w:type="gramEnd"/>
-      <w:r>
-        <w:rPr>
-          <w:bCs/>
-          <w:sz w:val="22"/>
-          <w:szCs w:val="28"/>
-        </w:rPr>
-        <w:t xml:space="preserve"> И ПРЕДУПРЕЖДЕНИЯ КОНТРОЛЯ ИСХОДНЫХ ДАННЫХ   *****</w:t>
+        <w:t>*****  ОШИБКИ И ПРЕДУПРЕЖДЕНИЯ КОНТРОЛЯ ИСХОДНЫХ ДАННЫХ   *****</w:t>
       </w:r>
     </w:p>
     <w:p>
@@ -15196,25 +14927,7 @@
           <w:szCs w:val="28"/>
         </w:rPr>
         <w:tab/>
-        <w:t xml:space="preserve">  Проверьте знак длин жестких вставок по оси x1 у </w:t>
-      </w:r>
-      <w:proofErr w:type="gramStart"/>
-      <w:r>
-        <w:rPr>
-          <w:bCs/>
-          <w:sz w:val="22"/>
-          <w:szCs w:val="28"/>
-        </w:rPr>
-        <w:t>элементов :</w:t>
-      </w:r>
-      <w:proofErr w:type="gramEnd"/>
-      <w:r>
-        <w:rPr>
-          <w:bCs/>
-          <w:sz w:val="22"/>
-          <w:szCs w:val="28"/>
-        </w:rPr>
-        <w:t xml:space="preserve">  27 34 38 45 49 56 60 67</w:t>
+        <w:t xml:space="preserve">  Проверьте знак длин жестких вставок по оси x1 у элементов :  27 34 38 45 49 56 60 67</w:t>
       </w:r>
     </w:p>
     <w:p>
@@ -15277,25 +14990,7 @@
           <w:sz w:val="22"/>
           <w:szCs w:val="28"/>
         </w:rPr>
-        <w:t xml:space="preserve">  Получено ошибок: 0, </w:t>
-      </w:r>
-      <w:proofErr w:type="gramStart"/>
-      <w:r>
-        <w:rPr>
-          <w:bCs/>
-          <w:sz w:val="22"/>
-          <w:szCs w:val="28"/>
-        </w:rPr>
-        <w:t>предупреждений :</w:t>
-      </w:r>
-      <w:proofErr w:type="gramEnd"/>
-      <w:r>
-        <w:rPr>
-          <w:bCs/>
-          <w:sz w:val="22"/>
-          <w:szCs w:val="28"/>
-        </w:rPr>
-        <w:t xml:space="preserve"> 1</w:t>
+        <w:t xml:space="preserve">  Получено ошибок: 0, предупреждений : 1</w:t>
       </w:r>
     </w:p>
     <w:p>
@@ -15421,25 +15116,7 @@
           <w:szCs w:val="28"/>
         </w:rPr>
         <w:tab/>
-        <w:t xml:space="preserve"> Подготовка данных </w:t>
-      </w:r>
-      <w:proofErr w:type="spellStart"/>
-      <w:r>
-        <w:rPr>
-          <w:bCs/>
-          <w:sz w:val="22"/>
-          <w:szCs w:val="28"/>
-        </w:rPr>
-        <w:t>многофронтального</w:t>
-      </w:r>
-      <w:proofErr w:type="spellEnd"/>
-      <w:r>
-        <w:rPr>
-          <w:bCs/>
-          <w:sz w:val="22"/>
-          <w:szCs w:val="28"/>
-        </w:rPr>
-        <w:t xml:space="preserve"> метода</w:t>
+        <w:t xml:space="preserve"> Подготовка данных многофронтального метода</w:t>
       </w:r>
     </w:p>
     <w:p>
@@ -15523,25 +15200,7 @@
           <w:szCs w:val="28"/>
         </w:rPr>
         <w:tab/>
-        <w:t xml:space="preserve"> Использование оперативной </w:t>
-      </w:r>
-      <w:proofErr w:type="gramStart"/>
-      <w:r>
-        <w:rPr>
-          <w:bCs/>
-          <w:sz w:val="22"/>
-          <w:szCs w:val="28"/>
-        </w:rPr>
-        <w:t>памяти:  70</w:t>
-      </w:r>
-      <w:proofErr w:type="gramEnd"/>
-      <w:r>
-        <w:rPr>
-          <w:bCs/>
-          <w:sz w:val="22"/>
-          <w:szCs w:val="28"/>
-        </w:rPr>
-        <w:t xml:space="preserve"> процентов</w:t>
+        <w:t xml:space="preserve"> Использование оперативной памяти:  70 процентов</w:t>
       </w:r>
     </w:p>
     <w:p>
@@ -15690,25 +15349,7 @@
           <w:sz w:val="22"/>
           <w:szCs w:val="28"/>
         </w:rPr>
-        <w:t xml:space="preserve">     - </w:t>
-      </w:r>
-      <w:proofErr w:type="spellStart"/>
-      <w:r>
-        <w:rPr>
-          <w:bCs/>
-          <w:sz w:val="22"/>
-          <w:szCs w:val="28"/>
-        </w:rPr>
-        <w:t>шифp</w:t>
-      </w:r>
-      <w:proofErr w:type="spellEnd"/>
-      <w:r>
-        <w:rPr>
-          <w:bCs/>
-          <w:sz w:val="22"/>
-          <w:szCs w:val="28"/>
-        </w:rPr>
-        <w:t xml:space="preserve"> схемы                             NONAME</w:t>
+        <w:t xml:space="preserve">     - шифp схемы                             NONAME</w:t>
       </w:r>
     </w:p>
     <w:p>
@@ -15731,43 +15372,7 @@
           <w:sz w:val="22"/>
           <w:szCs w:val="28"/>
         </w:rPr>
-        <w:t xml:space="preserve">     - </w:t>
-      </w:r>
-      <w:proofErr w:type="spellStart"/>
-      <w:r>
-        <w:rPr>
-          <w:bCs/>
-          <w:sz w:val="22"/>
-          <w:szCs w:val="28"/>
-        </w:rPr>
-        <w:t>поpядок</w:t>
-      </w:r>
-      <w:proofErr w:type="spellEnd"/>
-      <w:r>
-        <w:rPr>
-          <w:bCs/>
-          <w:sz w:val="22"/>
-          <w:szCs w:val="28"/>
-        </w:rPr>
-        <w:t xml:space="preserve"> системы </w:t>
-      </w:r>
-      <w:proofErr w:type="spellStart"/>
-      <w:r>
-        <w:rPr>
-          <w:bCs/>
-          <w:sz w:val="22"/>
-          <w:szCs w:val="28"/>
-        </w:rPr>
-        <w:t>уpавнений</w:t>
-      </w:r>
-      <w:proofErr w:type="spellEnd"/>
-      <w:r>
-        <w:rPr>
-          <w:bCs/>
-          <w:sz w:val="22"/>
-          <w:szCs w:val="28"/>
-        </w:rPr>
-        <w:t xml:space="preserve">              558</w:t>
+        <w:t xml:space="preserve">     - поpядок системы уpавнений              558</w:t>
       </w:r>
     </w:p>
     <w:p>
@@ -15790,25 +15395,7 @@
           <w:sz w:val="22"/>
           <w:szCs w:val="28"/>
         </w:rPr>
-        <w:t xml:space="preserve">     - </w:t>
-      </w:r>
-      <w:proofErr w:type="spellStart"/>
-      <w:r>
-        <w:rPr>
-          <w:bCs/>
-          <w:sz w:val="22"/>
-          <w:szCs w:val="28"/>
-        </w:rPr>
-        <w:t>шиpина</w:t>
-      </w:r>
-      <w:proofErr w:type="spellEnd"/>
-      <w:r>
-        <w:rPr>
-          <w:bCs/>
-          <w:sz w:val="22"/>
-          <w:szCs w:val="28"/>
-        </w:rPr>
-        <w:t xml:space="preserve"> ленты                           480</w:t>
+        <w:t xml:space="preserve">     - шиpина ленты                           480</w:t>
       </w:r>
     </w:p>
     <w:p>
@@ -15832,25 +15419,7 @@
           <w:szCs w:val="28"/>
         </w:rPr>
         <w:lastRenderedPageBreak/>
-        <w:t xml:space="preserve">     - количество элементов                   236, </w:t>
-      </w:r>
-      <w:proofErr w:type="spellStart"/>
-      <w:r>
-        <w:rPr>
-          <w:bCs/>
-          <w:sz w:val="22"/>
-          <w:szCs w:val="28"/>
-        </w:rPr>
-        <w:t>удаленых</w:t>
-      </w:r>
-      <w:proofErr w:type="spellEnd"/>
-      <w:r>
-        <w:rPr>
-          <w:bCs/>
-          <w:sz w:val="22"/>
-          <w:szCs w:val="28"/>
-        </w:rPr>
-        <w:t xml:space="preserve"> 0</w:t>
+        <w:t xml:space="preserve">     - количество элементов                   236, удаленых 0</w:t>
       </w:r>
     </w:p>
     <w:p>
@@ -15873,25 +15442,7 @@
           <w:sz w:val="22"/>
           <w:szCs w:val="28"/>
         </w:rPr>
-        <w:t xml:space="preserve">     - количество узлов                       107, </w:t>
-      </w:r>
-      <w:proofErr w:type="spellStart"/>
-      <w:r>
-        <w:rPr>
-          <w:bCs/>
-          <w:sz w:val="22"/>
-          <w:szCs w:val="28"/>
-        </w:rPr>
-        <w:t>удаленых</w:t>
-      </w:r>
-      <w:proofErr w:type="spellEnd"/>
-      <w:r>
-        <w:rPr>
-          <w:bCs/>
-          <w:sz w:val="22"/>
-          <w:szCs w:val="28"/>
-        </w:rPr>
-        <w:t xml:space="preserve"> 0</w:t>
+        <w:t xml:space="preserve">     - количество узлов                       107, удаленых 0</w:t>
       </w:r>
     </w:p>
     <w:p>
@@ -15914,25 +15465,7 @@
           <w:sz w:val="22"/>
           <w:szCs w:val="28"/>
         </w:rPr>
-        <w:t xml:space="preserve">     - количество </w:t>
-      </w:r>
-      <w:proofErr w:type="spellStart"/>
-      <w:r>
-        <w:rPr>
-          <w:bCs/>
-          <w:sz w:val="22"/>
-          <w:szCs w:val="28"/>
-        </w:rPr>
-        <w:t>загpужений</w:t>
-      </w:r>
-      <w:proofErr w:type="spellEnd"/>
-      <w:r>
-        <w:rPr>
-          <w:bCs/>
-          <w:sz w:val="22"/>
-          <w:szCs w:val="28"/>
-        </w:rPr>
-        <w:t xml:space="preserve">                  6</w:t>
+        <w:t xml:space="preserve">     - количество загpужений                  6</w:t>
       </w:r>
     </w:p>
     <w:p>
@@ -15955,25 +15488,7 @@
           <w:sz w:val="22"/>
           <w:szCs w:val="28"/>
         </w:rPr>
-        <w:t xml:space="preserve">     - плотность </w:t>
-      </w:r>
-      <w:proofErr w:type="spellStart"/>
-      <w:r>
-        <w:rPr>
-          <w:bCs/>
-          <w:sz w:val="22"/>
-          <w:szCs w:val="28"/>
-        </w:rPr>
-        <w:t>матpицы</w:t>
-      </w:r>
-      <w:proofErr w:type="spellEnd"/>
-      <w:r>
-        <w:rPr>
-          <w:bCs/>
-          <w:sz w:val="22"/>
-          <w:szCs w:val="28"/>
-        </w:rPr>
-        <w:t xml:space="preserve">                      64%</w:t>
+        <w:t xml:space="preserve">     - плотность матpицы                      64%</w:t>
       </w:r>
     </w:p>
     <w:p>
@@ -16015,25 +15530,7 @@
           <w:szCs w:val="28"/>
         </w:rPr>
         <w:tab/>
-        <w:t xml:space="preserve"> Необходимая для выполнения </w:t>
-      </w:r>
-      <w:proofErr w:type="spellStart"/>
-      <w:r>
-        <w:rPr>
-          <w:bCs/>
-          <w:sz w:val="22"/>
-          <w:szCs w:val="28"/>
-        </w:rPr>
-        <w:t>pасчета</w:t>
-      </w:r>
-      <w:proofErr w:type="spellEnd"/>
-      <w:r>
-        <w:rPr>
-          <w:bCs/>
-          <w:sz w:val="22"/>
-          <w:szCs w:val="28"/>
-        </w:rPr>
-        <w:t xml:space="preserve"> дисковая память:</w:t>
+        <w:t xml:space="preserve"> Необходимая для выполнения pасчета дисковая память:</w:t>
       </w:r>
     </w:p>
     <w:p>
@@ -16056,54 +15553,8 @@
           <w:sz w:val="22"/>
           <w:szCs w:val="28"/>
         </w:rPr>
-        <w:t xml:space="preserve">     </w:t>
-      </w:r>
-      <w:proofErr w:type="spellStart"/>
-      <w:r>
-        <w:rPr>
-          <w:bCs/>
-          <w:sz w:val="22"/>
-          <w:szCs w:val="28"/>
-        </w:rPr>
-        <w:t>матpица</w:t>
-      </w:r>
-      <w:proofErr w:type="spellEnd"/>
-      <w:r>
-        <w:rPr>
-          <w:bCs/>
-          <w:sz w:val="22"/>
-          <w:szCs w:val="28"/>
-        </w:rPr>
-        <w:t xml:space="preserve"> </w:t>
-      </w:r>
-      <w:proofErr w:type="gramStart"/>
-      <w:r>
-        <w:rPr>
-          <w:bCs/>
-          <w:sz w:val="22"/>
-          <w:szCs w:val="28"/>
-        </w:rPr>
-        <w:t>жесткости  -</w:t>
-      </w:r>
-      <w:proofErr w:type="gramEnd"/>
-      <w:r>
-        <w:rPr>
-          <w:bCs/>
-          <w:sz w:val="22"/>
-          <w:szCs w:val="28"/>
-        </w:rPr>
-        <w:t xml:space="preserve">      0.173 </w:t>
-      </w:r>
-      <w:proofErr w:type="spellStart"/>
-      <w:r>
-        <w:rPr>
-          <w:bCs/>
-          <w:sz w:val="22"/>
-          <w:szCs w:val="28"/>
-        </w:rPr>
-        <w:t>Mb</w:t>
-      </w:r>
-      <w:proofErr w:type="spellEnd"/>
+        <w:t xml:space="preserve">     матpица жесткости  -      0.173 Mb</w:t>
+      </w:r>
     </w:p>
     <w:p>
       <w:pPr>
@@ -16125,18 +15576,8 @@
           <w:sz w:val="22"/>
           <w:szCs w:val="28"/>
         </w:rPr>
-        <w:t xml:space="preserve">     динамика           -      0.000 </w:t>
-      </w:r>
-      <w:proofErr w:type="spellStart"/>
-      <w:r>
-        <w:rPr>
-          <w:bCs/>
-          <w:sz w:val="22"/>
-          <w:szCs w:val="28"/>
-        </w:rPr>
-        <w:t>Mb</w:t>
-      </w:r>
-      <w:proofErr w:type="spellEnd"/>
+        <w:t xml:space="preserve">     динамика           -      0.000 Mb</w:t>
+      </w:r>
     </w:p>
     <w:p>
       <w:pPr>
@@ -16158,36 +15599,8 @@
           <w:sz w:val="22"/>
           <w:szCs w:val="28"/>
         </w:rPr>
-        <w:t xml:space="preserve">     </w:t>
-      </w:r>
-      <w:proofErr w:type="spellStart"/>
-      <w:r>
-        <w:rPr>
-          <w:bCs/>
-          <w:sz w:val="22"/>
-          <w:szCs w:val="28"/>
-        </w:rPr>
-        <w:t>пеpемещения</w:t>
-      </w:r>
-      <w:proofErr w:type="spellEnd"/>
-      <w:r>
-        <w:rPr>
-          <w:bCs/>
-          <w:sz w:val="22"/>
-          <w:szCs w:val="28"/>
-        </w:rPr>
-        <w:t xml:space="preserve">        -      0.031 </w:t>
-      </w:r>
-      <w:proofErr w:type="spellStart"/>
-      <w:r>
-        <w:rPr>
-          <w:bCs/>
-          <w:sz w:val="22"/>
-          <w:szCs w:val="28"/>
-        </w:rPr>
-        <w:t>Mb</w:t>
-      </w:r>
-      <w:proofErr w:type="spellEnd"/>
+        <w:t xml:space="preserve">     пеpемещения        -      0.031 Mb</w:t>
+      </w:r>
     </w:p>
     <w:p>
       <w:pPr>
@@ -16209,18 +15622,8 @@
           <w:sz w:val="22"/>
           <w:szCs w:val="28"/>
         </w:rPr>
-        <w:t xml:space="preserve">     усилия             -      0.204 </w:t>
-      </w:r>
-      <w:proofErr w:type="spellStart"/>
-      <w:r>
-        <w:rPr>
-          <w:bCs/>
-          <w:sz w:val="22"/>
-          <w:szCs w:val="28"/>
-        </w:rPr>
-        <w:t>Mb</w:t>
-      </w:r>
-      <w:proofErr w:type="spellEnd"/>
+        <w:t xml:space="preserve">     усилия             -      0.204 Mb</w:t>
+      </w:r>
     </w:p>
     <w:p>
       <w:pPr>
@@ -16242,18 +15645,8 @@
           <w:sz w:val="22"/>
           <w:szCs w:val="28"/>
         </w:rPr>
-        <w:t xml:space="preserve">     рабочие файлы      -      0.031 </w:t>
-      </w:r>
-      <w:proofErr w:type="spellStart"/>
-      <w:r>
-        <w:rPr>
-          <w:bCs/>
-          <w:sz w:val="22"/>
-          <w:szCs w:val="28"/>
-        </w:rPr>
-        <w:t>Mb</w:t>
-      </w:r>
-      <w:proofErr w:type="spellEnd"/>
+        <w:t xml:space="preserve">     рабочие файлы      -      0.031 Mb</w:t>
+      </w:r>
     </w:p>
     <w:p>
       <w:pPr>
@@ -16298,18 +15691,8 @@
           <w:sz w:val="22"/>
           <w:szCs w:val="28"/>
         </w:rPr>
-        <w:t xml:space="preserve">     всего              -                    0.495 </w:t>
-      </w:r>
-      <w:proofErr w:type="spellStart"/>
-      <w:r>
-        <w:rPr>
-          <w:bCs/>
-          <w:sz w:val="22"/>
-          <w:szCs w:val="28"/>
-        </w:rPr>
-        <w:t>Mb</w:t>
-      </w:r>
-      <w:proofErr w:type="spellEnd"/>
+        <w:t xml:space="preserve">     всего              -                    0.495 Mb</w:t>
+      </w:r>
     </w:p>
     <w:p>
       <w:pPr>
@@ -16350,18 +15733,8 @@
           <w:szCs w:val="28"/>
         </w:rPr>
         <w:tab/>
-        <w:t xml:space="preserve"> На диске свободно 132882.304 </w:t>
-      </w:r>
-      <w:proofErr w:type="spellStart"/>
-      <w:r>
-        <w:rPr>
-          <w:bCs/>
-          <w:sz w:val="22"/>
-          <w:szCs w:val="28"/>
-        </w:rPr>
-        <w:t>Mb</w:t>
-      </w:r>
-      <w:proofErr w:type="spellEnd"/>
+        <w:t xml:space="preserve"> На диске свободно 132882.304 Mb</w:t>
+      </w:r>
     </w:p>
     <w:p>
       <w:pPr>
@@ -16402,25 +15775,7 @@
           <w:szCs w:val="28"/>
         </w:rPr>
         <w:tab/>
-        <w:t xml:space="preserve"> Разложение матрицы жесткости </w:t>
-      </w:r>
-      <w:proofErr w:type="spellStart"/>
-      <w:r>
-        <w:rPr>
-          <w:bCs/>
-          <w:sz w:val="22"/>
-          <w:szCs w:val="28"/>
-        </w:rPr>
-        <w:t>многофронтальным</w:t>
-      </w:r>
-      <w:proofErr w:type="spellEnd"/>
-      <w:r>
-        <w:rPr>
-          <w:bCs/>
-          <w:sz w:val="22"/>
-          <w:szCs w:val="28"/>
-        </w:rPr>
-        <w:t xml:space="preserve"> методом.</w:t>
+        <w:t xml:space="preserve"> Разложение матрицы жесткости многофронтальным методом.</w:t>
       </w:r>
     </w:p>
     <w:p>
@@ -16462,25 +15817,7 @@
           <w:szCs w:val="28"/>
         </w:rPr>
         <w:tab/>
-        <w:t xml:space="preserve"> Геометрически изменяемая система по направлению 5 в </w:t>
-      </w:r>
-      <w:proofErr w:type="gramStart"/>
-      <w:r>
-        <w:rPr>
-          <w:bCs/>
-          <w:sz w:val="22"/>
-          <w:szCs w:val="28"/>
-        </w:rPr>
-        <w:t>узлах :</w:t>
-      </w:r>
-      <w:proofErr w:type="gramEnd"/>
-      <w:r>
-        <w:rPr>
-          <w:bCs/>
-          <w:sz w:val="22"/>
-          <w:szCs w:val="28"/>
-        </w:rPr>
-        <w:t xml:space="preserve"> 105-107</w:t>
+        <w:t xml:space="preserve"> Геометрически изменяемая система по направлению 5 в узлах : 105-107</w:t>
       </w:r>
     </w:p>
     <w:p>
@@ -16522,25 +15859,7 @@
           <w:szCs w:val="28"/>
         </w:rPr>
         <w:tab/>
-        <w:t xml:space="preserve"> Нулевая строка матрицы жесткости по направлению 5 в </w:t>
-      </w:r>
-      <w:proofErr w:type="gramStart"/>
-      <w:r>
-        <w:rPr>
-          <w:bCs/>
-          <w:sz w:val="22"/>
-          <w:szCs w:val="28"/>
-        </w:rPr>
-        <w:t>узлах :</w:t>
-      </w:r>
-      <w:proofErr w:type="gramEnd"/>
-      <w:r>
-        <w:rPr>
-          <w:bCs/>
-          <w:sz w:val="22"/>
-          <w:szCs w:val="28"/>
-        </w:rPr>
-        <w:t xml:space="preserve"> 105-107</w:t>
+        <w:t xml:space="preserve"> Нулевая строка матрицы жесткости по направлению 5 в узлах : 105-107</w:t>
       </w:r>
     </w:p>
     <w:p>
@@ -16605,43 +15924,7 @@
           <w:sz w:val="22"/>
           <w:szCs w:val="28"/>
         </w:rPr>
-        <w:t xml:space="preserve">     Суммарные </w:t>
-      </w:r>
-      <w:proofErr w:type="gramStart"/>
-      <w:r>
-        <w:rPr>
-          <w:bCs/>
-          <w:sz w:val="22"/>
-          <w:szCs w:val="28"/>
-        </w:rPr>
-        <w:t>внешние  нагрузки</w:t>
-      </w:r>
-      <w:proofErr w:type="gramEnd"/>
-      <w:r>
-        <w:rPr>
-          <w:bCs/>
-          <w:sz w:val="22"/>
-          <w:szCs w:val="28"/>
-        </w:rPr>
-        <w:t xml:space="preserve"> (Т, </w:t>
-      </w:r>
-      <w:proofErr w:type="spellStart"/>
-      <w:r>
-        <w:rPr>
-          <w:bCs/>
-          <w:sz w:val="22"/>
-          <w:szCs w:val="28"/>
-        </w:rPr>
-        <w:t>Тм</w:t>
-      </w:r>
-      <w:proofErr w:type="spellEnd"/>
-      <w:r>
-        <w:rPr>
-          <w:bCs/>
-          <w:sz w:val="22"/>
-          <w:szCs w:val="28"/>
-        </w:rPr>
-        <w:t>)</w:t>
+        <w:t xml:space="preserve">     Суммарные внешние  нагрузки (Т, Тм)</w:t>
       </w:r>
     </w:p>
     <w:p>
@@ -17042,25 +16325,7 @@
           <w:szCs w:val="28"/>
         </w:rPr>
         <w:tab/>
-        <w:t xml:space="preserve">    ВНИМАНИЕ</w:t>
-      </w:r>
-      <w:proofErr w:type="gramStart"/>
-      <w:r>
-        <w:rPr>
-          <w:bCs/>
-          <w:sz w:val="22"/>
-          <w:szCs w:val="28"/>
-        </w:rPr>
-        <w:t>: Не</w:t>
-      </w:r>
-      <w:proofErr w:type="gramEnd"/>
-      <w:r>
-        <w:rPr>
-          <w:bCs/>
-          <w:sz w:val="22"/>
-          <w:szCs w:val="28"/>
-        </w:rPr>
-        <w:t xml:space="preserve"> учитывается нагрузка на жесткие вставки при задании</w:t>
+        <w:t xml:space="preserve">    ВНИМАНИЕ: Не учитывается нагрузка на жесткие вставки при задании</w:t>
       </w:r>
     </w:p>
     <w:p>
@@ -17167,25 +16432,7 @@
           <w:szCs w:val="28"/>
         </w:rPr>
         <w:tab/>
-        <w:t xml:space="preserve"> Потенциальная энергия (</w:t>
-      </w:r>
-      <w:proofErr w:type="spellStart"/>
-      <w:r>
-        <w:rPr>
-          <w:bCs/>
-          <w:sz w:val="22"/>
-          <w:szCs w:val="28"/>
-        </w:rPr>
-        <w:t>Тм</w:t>
-      </w:r>
-      <w:proofErr w:type="spellEnd"/>
-      <w:r>
-        <w:rPr>
-          <w:bCs/>
-          <w:sz w:val="22"/>
-          <w:szCs w:val="28"/>
-        </w:rPr>
-        <w:t>)</w:t>
+        <w:t xml:space="preserve"> Потенциальная энергия (Тм)</w:t>
       </w:r>
     </w:p>
     <w:p>
@@ -17647,25 +16894,7 @@
           <w:szCs w:val="28"/>
         </w:rPr>
         <w:tab/>
-        <w:t xml:space="preserve"> Вычисление сочетаний </w:t>
-      </w:r>
-      <w:proofErr w:type="spellStart"/>
-      <w:r>
-        <w:rPr>
-          <w:bCs/>
-          <w:sz w:val="22"/>
-          <w:szCs w:val="28"/>
-        </w:rPr>
-        <w:t>нагpужений</w:t>
-      </w:r>
-      <w:proofErr w:type="spellEnd"/>
-      <w:r>
-        <w:rPr>
-          <w:bCs/>
-          <w:sz w:val="22"/>
-          <w:szCs w:val="28"/>
-        </w:rPr>
-        <w:t>.</w:t>
+        <w:t xml:space="preserve"> Вычисление сочетаний нагpужений.</w:t>
       </w:r>
     </w:p>
     <w:p>
@@ -17707,18 +16936,8 @@
           <w:szCs w:val="28"/>
         </w:rPr>
         <w:tab/>
-        <w:t xml:space="preserve"> Вычисление усилий от комбинаций </w:t>
-      </w:r>
-      <w:proofErr w:type="spellStart"/>
-      <w:r>
-        <w:rPr>
-          <w:bCs/>
-          <w:sz w:val="22"/>
-          <w:szCs w:val="28"/>
-        </w:rPr>
-        <w:t>загpужений</w:t>
-      </w:r>
-      <w:proofErr w:type="spellEnd"/>
+        <w:t xml:space="preserve"> Вычисление усилий от комбинаций загpужений</w:t>
+      </w:r>
     </w:p>
     <w:p>
       <w:pPr>
@@ -17759,18 +16978,8 @@
           <w:szCs w:val="28"/>
         </w:rPr>
         <w:tab/>
-        <w:t xml:space="preserve"> Сортировка усилий и напряжений от комбинаций </w:t>
-      </w:r>
-      <w:proofErr w:type="spellStart"/>
-      <w:r>
-        <w:rPr>
-          <w:bCs/>
-          <w:sz w:val="22"/>
-          <w:szCs w:val="28"/>
-        </w:rPr>
-        <w:t>загpужений</w:t>
-      </w:r>
-      <w:proofErr w:type="spellEnd"/>
+        <w:t xml:space="preserve"> Сортировка усилий и напряжений от комбинаций загpужений</w:t>
+      </w:r>
     </w:p>
     <w:p>
       <w:pPr>
@@ -17811,36 +17020,8 @@
           <w:szCs w:val="28"/>
         </w:rPr>
         <w:tab/>
-        <w:t xml:space="preserve"> Вычисление </w:t>
-      </w:r>
-      <w:proofErr w:type="spellStart"/>
-      <w:r>
-        <w:rPr>
-          <w:bCs/>
-          <w:sz w:val="22"/>
-          <w:szCs w:val="28"/>
-        </w:rPr>
-        <w:t>пеpемещений</w:t>
-      </w:r>
-      <w:proofErr w:type="spellEnd"/>
-      <w:r>
-        <w:rPr>
-          <w:bCs/>
-          <w:sz w:val="22"/>
-          <w:szCs w:val="28"/>
-        </w:rPr>
-        <w:t xml:space="preserve"> от комбинаций </w:t>
-      </w:r>
-      <w:proofErr w:type="spellStart"/>
-      <w:r>
-        <w:rPr>
-          <w:bCs/>
-          <w:sz w:val="22"/>
-          <w:szCs w:val="28"/>
-        </w:rPr>
-        <w:t>загружений</w:t>
-      </w:r>
-      <w:proofErr w:type="spellEnd"/>
+        <w:t xml:space="preserve"> Вычисление пеpемещений от комбинаций загружений</w:t>
+      </w:r>
     </w:p>
     <w:p>
       <w:pPr>
@@ -17923,43 +17104,7 @@
           <w:szCs w:val="28"/>
         </w:rPr>
         <w:tab/>
-        <w:t xml:space="preserve"> В расчетных </w:t>
-      </w:r>
-      <w:proofErr w:type="gramStart"/>
-      <w:r>
-        <w:rPr>
-          <w:bCs/>
-          <w:sz w:val="22"/>
-          <w:szCs w:val="28"/>
-        </w:rPr>
-        <w:t>сочетаниях  не</w:t>
-      </w:r>
-      <w:proofErr w:type="gramEnd"/>
-      <w:r>
-        <w:rPr>
-          <w:bCs/>
-          <w:sz w:val="22"/>
-          <w:szCs w:val="28"/>
-        </w:rPr>
-        <w:t xml:space="preserve"> учитываются комбинации </w:t>
-      </w:r>
-      <w:proofErr w:type="spellStart"/>
-      <w:r>
-        <w:rPr>
-          <w:bCs/>
-          <w:sz w:val="22"/>
-          <w:szCs w:val="28"/>
-        </w:rPr>
-        <w:t>загружений</w:t>
-      </w:r>
-      <w:proofErr w:type="spellEnd"/>
-      <w:r>
-        <w:rPr>
-          <w:bCs/>
-          <w:sz w:val="22"/>
-          <w:szCs w:val="28"/>
-        </w:rPr>
-        <w:t>: 1 2</w:t>
+        <w:t xml:space="preserve"> В расчетных сочетаниях  не учитываются комбинации загружений: 1 2</w:t>
       </w:r>
     </w:p>
     <w:p>
@@ -18043,43 +17188,7 @@
           <w:szCs w:val="28"/>
         </w:rPr>
         <w:tab/>
-        <w:t xml:space="preserve"> В расчетных </w:t>
-      </w:r>
-      <w:proofErr w:type="gramStart"/>
-      <w:r>
-        <w:rPr>
-          <w:bCs/>
-          <w:sz w:val="22"/>
-          <w:szCs w:val="28"/>
-        </w:rPr>
-        <w:t>сочетаниях  не</w:t>
-      </w:r>
-      <w:proofErr w:type="gramEnd"/>
-      <w:r>
-        <w:rPr>
-          <w:bCs/>
-          <w:sz w:val="22"/>
-          <w:szCs w:val="28"/>
-        </w:rPr>
-        <w:t xml:space="preserve"> учитываются комбинации </w:t>
-      </w:r>
-      <w:proofErr w:type="spellStart"/>
-      <w:r>
-        <w:rPr>
-          <w:bCs/>
-          <w:sz w:val="22"/>
-          <w:szCs w:val="28"/>
-        </w:rPr>
-        <w:t>загружений</w:t>
-      </w:r>
-      <w:proofErr w:type="spellEnd"/>
-      <w:r>
-        <w:rPr>
-          <w:bCs/>
-          <w:sz w:val="22"/>
-          <w:szCs w:val="28"/>
-        </w:rPr>
-        <w:t>: 1 2</w:t>
+        <w:t xml:space="preserve"> В расчетных сочетаниях  не учитываются комбинации загружений: 1 2</w:t>
       </w:r>
     </w:p>
     <w:p>
@@ -18164,43 +17273,7 @@
           <w:szCs w:val="28"/>
         </w:rPr>
         <w:tab/>
-        <w:t xml:space="preserve"> В расчетных </w:t>
-      </w:r>
-      <w:proofErr w:type="gramStart"/>
-      <w:r>
-        <w:rPr>
-          <w:bCs/>
-          <w:sz w:val="22"/>
-          <w:szCs w:val="28"/>
-        </w:rPr>
-        <w:t>сочетаниях  не</w:t>
-      </w:r>
-      <w:proofErr w:type="gramEnd"/>
-      <w:r>
-        <w:rPr>
-          <w:bCs/>
-          <w:sz w:val="22"/>
-          <w:szCs w:val="28"/>
-        </w:rPr>
-        <w:t xml:space="preserve"> учитываются комбинации </w:t>
-      </w:r>
-      <w:proofErr w:type="spellStart"/>
-      <w:r>
-        <w:rPr>
-          <w:bCs/>
-          <w:sz w:val="22"/>
-          <w:szCs w:val="28"/>
-        </w:rPr>
-        <w:t>загружений</w:t>
-      </w:r>
-      <w:proofErr w:type="spellEnd"/>
-      <w:r>
-        <w:rPr>
-          <w:bCs/>
-          <w:sz w:val="22"/>
-          <w:szCs w:val="28"/>
-        </w:rPr>
-        <w:t>: 1 2</w:t>
+        <w:t xml:space="preserve"> В расчетных сочетаниях  не учитываются комбинации загружений: 1 2</w:t>
       </w:r>
     </w:p>
     <w:p>
@@ -18282,43 +17355,7 @@
           <w:szCs w:val="28"/>
         </w:rPr>
         <w:tab/>
-        <w:t xml:space="preserve"> Затраченное </w:t>
-      </w:r>
-      <w:proofErr w:type="gramStart"/>
-      <w:r>
-        <w:rPr>
-          <w:bCs/>
-          <w:sz w:val="22"/>
-          <w:szCs w:val="28"/>
-        </w:rPr>
-        <w:t>время :</w:t>
-      </w:r>
-      <w:proofErr w:type="gramEnd"/>
-      <w:r>
-        <w:rPr>
-          <w:bCs/>
-          <w:sz w:val="22"/>
-          <w:szCs w:val="28"/>
-        </w:rPr>
-        <w:t xml:space="preserve"> 0:00:02 ( 1 </w:t>
-      </w:r>
-      <w:proofErr w:type="spellStart"/>
-      <w:r>
-        <w:rPr>
-          <w:bCs/>
-          <w:sz w:val="22"/>
-          <w:szCs w:val="28"/>
-        </w:rPr>
-        <w:t>min</w:t>
-      </w:r>
-      <w:proofErr w:type="spellEnd"/>
-      <w:r>
-        <w:rPr>
-          <w:bCs/>
-          <w:sz w:val="22"/>
-          <w:szCs w:val="28"/>
-        </w:rPr>
-        <w:t xml:space="preserve"> )</w:t>
+        <w:t xml:space="preserve"> Затраченное время : 0:00:02 ( 1 min )</w:t>
       </w:r>
     </w:p>
     <w:p>
@@ -18916,16 +17953,7 @@
           <w:sz w:val="20"/>
           <w:szCs w:val="20"/>
         </w:rPr>
-        <w:t xml:space="preserve">Коэффициент надежности по </w:t>
-      </w:r>
-      <w:proofErr w:type="gramStart"/>
-      <w:r>
-        <w:rPr>
-          <w:rFonts w:ascii="Arial" w:hAnsi="Arial" w:cs="Arial"/>
-          <w:sz w:val="20"/>
-          <w:szCs w:val="20"/>
-        </w:rPr>
-        <w:t xml:space="preserve">ответственности  </w:t>
+        <w:t xml:space="preserve">Коэффициент надежности по ответственности  </w:t>
       </w:r>
       <w:r>
         <w:rPr>
@@ -18935,7 +17963,6 @@
         </w:rPr>
         <w:t></w:t>
       </w:r>
-      <w:proofErr w:type="gramEnd"/>
       <w:r>
         <w:rPr>
           <w:rFonts w:ascii="Arial" w:hAnsi="Arial" w:cs="Arial"/>
@@ -19009,25 +18036,7 @@
           <w:sz w:val="20"/>
           <w:szCs w:val="20"/>
         </w:rPr>
-        <w:t xml:space="preserve">Сталь </w:t>
-      </w:r>
-      <w:proofErr w:type="gramStart"/>
-      <w:r>
-        <w:rPr>
-          <w:rFonts w:ascii="Arial" w:hAnsi="Arial" w:cs="Arial"/>
-          <w:sz w:val="20"/>
-          <w:szCs w:val="20"/>
-        </w:rPr>
-        <w:t>колонны  C</w:t>
-      </w:r>
-      <w:proofErr w:type="gramEnd"/>
-      <w:r>
-        <w:rPr>
-          <w:rFonts w:ascii="Arial" w:hAnsi="Arial" w:cs="Arial"/>
-          <w:sz w:val="20"/>
-          <w:szCs w:val="20"/>
-        </w:rPr>
-        <w:t>345</w:t>
+        <w:t>Сталь колонны  C345</w:t>
       </w:r>
     </w:p>
     <w:p>
@@ -19049,25 +18058,7 @@
           <w:sz w:val="20"/>
           <w:szCs w:val="20"/>
         </w:rPr>
-        <w:t xml:space="preserve">Сталь </w:t>
-      </w:r>
-      <w:proofErr w:type="gramStart"/>
-      <w:r>
-        <w:rPr>
-          <w:rFonts w:ascii="Arial" w:hAnsi="Arial" w:cs="Arial"/>
-          <w:sz w:val="20"/>
-          <w:szCs w:val="20"/>
-        </w:rPr>
-        <w:t>плиты  C</w:t>
-      </w:r>
-      <w:proofErr w:type="gramEnd"/>
-      <w:r>
-        <w:rPr>
-          <w:rFonts w:ascii="Arial" w:hAnsi="Arial" w:cs="Arial"/>
-          <w:sz w:val="20"/>
-          <w:szCs w:val="20"/>
-        </w:rPr>
-        <w:t>245</w:t>
+        <w:t>Сталь плиты  C245</w:t>
       </w:r>
     </w:p>
     <w:p>
@@ -19488,7 +18479,6 @@
                 <w:szCs w:val="20"/>
               </w:rPr>
             </w:pPr>
-            <w:proofErr w:type="spellStart"/>
             <w:r>
               <w:rPr>
                 <w:rFonts w:ascii="Arial" w:hAnsi="Arial" w:cs="Arial"/>
@@ -19506,7 +18496,6 @@
               </w:rPr>
               <w:t>p</w:t>
             </w:r>
-            <w:proofErr w:type="spellEnd"/>
             <w:r>
               <w:rPr>
                 <w:rFonts w:ascii="Arial" w:hAnsi="Arial" w:cs="Arial"/>
@@ -19529,7 +18518,6 @@
                 <w:szCs w:val="20"/>
               </w:rPr>
             </w:pPr>
-            <w:proofErr w:type="spellStart"/>
             <w:r>
               <w:rPr>
                 <w:rFonts w:ascii="Arial" w:hAnsi="Arial" w:cs="Arial"/>
@@ -19547,7 +18535,6 @@
               </w:rPr>
               <w:t>p</w:t>
             </w:r>
-            <w:proofErr w:type="spellEnd"/>
             <w:r>
               <w:rPr>
                 <w:rFonts w:ascii="Arial" w:hAnsi="Arial" w:cs="Arial"/>
@@ -19570,7 +18557,6 @@
                 <w:szCs w:val="20"/>
               </w:rPr>
             </w:pPr>
-            <w:proofErr w:type="spellStart"/>
             <w:r>
               <w:rPr>
                 <w:rFonts w:ascii="Arial" w:hAnsi="Arial" w:cs="Arial"/>
@@ -19588,7 +18574,6 @@
               </w:rPr>
               <w:t>p</w:t>
             </w:r>
-            <w:proofErr w:type="spellEnd"/>
             <w:r>
               <w:rPr>
                 <w:rFonts w:ascii="Arial" w:hAnsi="Arial" w:cs="Arial"/>
@@ -19611,7 +18596,6 @@
                 <w:szCs w:val="20"/>
               </w:rPr>
             </w:pPr>
-            <w:proofErr w:type="spellStart"/>
             <w:r>
               <w:rPr>
                 <w:rFonts w:ascii="Arial" w:hAnsi="Arial" w:cs="Arial"/>
@@ -19629,7 +18613,6 @@
               </w:rPr>
               <w:t>r</w:t>
             </w:r>
-            <w:proofErr w:type="spellEnd"/>
             <w:r>
               <w:rPr>
                 <w:rFonts w:ascii="Arial" w:hAnsi="Arial" w:cs="Arial"/>
@@ -19652,7 +18635,6 @@
                 <w:szCs w:val="20"/>
               </w:rPr>
             </w:pPr>
-            <w:proofErr w:type="spellStart"/>
             <w:r>
               <w:rPr>
                 <w:rFonts w:ascii="Arial" w:hAnsi="Arial" w:cs="Arial"/>
@@ -19670,7 +18652,6 @@
               </w:rPr>
               <w:t>r</w:t>
             </w:r>
-            <w:proofErr w:type="spellEnd"/>
             <w:r>
               <w:rPr>
                 <w:rFonts w:ascii="Arial" w:hAnsi="Arial" w:cs="Arial"/>
@@ -19693,7 +18674,6 @@
                 <w:szCs w:val="20"/>
               </w:rPr>
             </w:pPr>
-            <w:proofErr w:type="spellStart"/>
             <w:r>
               <w:rPr>
                 <w:rFonts w:ascii="Arial" w:hAnsi="Arial" w:cs="Arial"/>
@@ -19711,7 +18691,6 @@
               </w:rPr>
               <w:t>t</w:t>
             </w:r>
-            <w:proofErr w:type="spellEnd"/>
             <w:r>
               <w:rPr>
                 <w:rFonts w:ascii="Arial" w:hAnsi="Arial" w:cs="Arial"/>
@@ -20170,16 +19149,7 @@
                 <w:sz w:val="20"/>
                 <w:szCs w:val="20"/>
               </w:rPr>
-              <w:t xml:space="preserve">Нормативное сопротивление металла шва по временному сопротивлению, </w:t>
-            </w:r>
-            <w:proofErr w:type="spellStart"/>
-            <w:r>
-              <w:rPr>
-                <w:rFonts w:ascii="Arial" w:hAnsi="Arial" w:cs="Arial"/>
-                <w:sz w:val="20"/>
-                <w:szCs w:val="20"/>
-              </w:rPr>
-              <w:t>R</w:t>
+              <w:t>Нормативное сопротивление металла шва по временному сопротивлению, R</w:t>
             </w:r>
             <w:r>
               <w:rPr>
@@ -20190,7 +19160,6 @@
               </w:rPr>
               <w:t>wun</w:t>
             </w:r>
-            <w:proofErr w:type="spellEnd"/>
           </w:p>
         </w:tc>
         <w:tc>
@@ -20272,16 +19241,7 @@
                 <w:sz w:val="20"/>
                 <w:szCs w:val="20"/>
               </w:rPr>
-              <w:t xml:space="preserve">Расчетное сопротивление угловых швов срезу по металлу шва, </w:t>
-            </w:r>
-            <w:proofErr w:type="spellStart"/>
-            <w:r>
-              <w:rPr>
-                <w:rFonts w:ascii="Arial" w:hAnsi="Arial" w:cs="Arial"/>
-                <w:sz w:val="20"/>
-                <w:szCs w:val="20"/>
-              </w:rPr>
-              <w:t>R</w:t>
+              <w:t>Расчетное сопротивление угловых швов срезу по металлу шва, R</w:t>
             </w:r>
             <w:r>
               <w:rPr>
@@ -20292,7 +19252,6 @@
               </w:rPr>
               <w:t>wf</w:t>
             </w:r>
-            <w:proofErr w:type="spellEnd"/>
           </w:p>
         </w:tc>
         <w:tc>
@@ -20658,20 +19617,8 @@
           <w:sz w:val="20"/>
           <w:szCs w:val="20"/>
         </w:rPr>
-        <w:t xml:space="preserve">Результаты расчета по комбинациям </w:t>
-      </w:r>
-      <w:proofErr w:type="spellStart"/>
-      <w:r>
-        <w:rPr>
-          <w:rFonts w:ascii="Arial" w:hAnsi="Arial" w:cs="Arial"/>
-          <w:b/>
-          <w:bCs/>
-          <w:sz w:val="20"/>
-          <w:szCs w:val="20"/>
-        </w:rPr>
-        <w:t>загружений</w:t>
-      </w:r>
-      <w:proofErr w:type="spellEnd"/>
+        <w:t>Результаты расчета по комбинациям загружений</w:t>
+      </w:r>
     </w:p>
     <w:p>
       <w:pPr>
@@ -20794,7 +19741,6 @@
                 <w:szCs w:val="20"/>
               </w:rPr>
             </w:pPr>
-            <w:proofErr w:type="spellStart"/>
             <w:r>
               <w:rPr>
                 <w:rFonts w:ascii="Arial" w:hAnsi="Arial" w:cs="Arial"/>
@@ -20812,7 +19758,6 @@
               </w:rPr>
               <w:t>y</w:t>
             </w:r>
-            <w:proofErr w:type="spellEnd"/>
           </w:p>
         </w:tc>
         <w:tc>
@@ -20839,7 +19784,6 @@
                 <w:szCs w:val="20"/>
               </w:rPr>
             </w:pPr>
-            <w:proofErr w:type="spellStart"/>
             <w:r>
               <w:rPr>
                 <w:rFonts w:ascii="Arial" w:hAnsi="Arial" w:cs="Arial"/>
@@ -20857,7 +19801,6 @@
               </w:rPr>
               <w:t>z</w:t>
             </w:r>
-            <w:proofErr w:type="spellEnd"/>
           </w:p>
         </w:tc>
         <w:tc>
@@ -20884,7 +19827,6 @@
                 <w:szCs w:val="20"/>
               </w:rPr>
             </w:pPr>
-            <w:proofErr w:type="spellStart"/>
             <w:r>
               <w:rPr>
                 <w:rFonts w:ascii="Arial" w:hAnsi="Arial" w:cs="Arial"/>
@@ -20902,7 +19844,6 @@
               </w:rPr>
               <w:t>z</w:t>
             </w:r>
-            <w:proofErr w:type="spellEnd"/>
           </w:p>
         </w:tc>
         <w:tc>
@@ -20929,7 +19870,6 @@
                 <w:szCs w:val="20"/>
               </w:rPr>
             </w:pPr>
-            <w:proofErr w:type="spellStart"/>
             <w:r>
               <w:rPr>
                 <w:rFonts w:ascii="Arial" w:hAnsi="Arial" w:cs="Arial"/>
@@ -20947,7 +19887,6 @@
               </w:rPr>
               <w:t>y</w:t>
             </w:r>
-            <w:proofErr w:type="spellEnd"/>
           </w:p>
         </w:tc>
       </w:tr>
@@ -22728,7 +21667,6 @@
                 <w:szCs w:val="20"/>
               </w:rPr>
             </w:pPr>
-            <w:proofErr w:type="spellStart"/>
             <w:r>
               <w:rPr>
                 <w:rFonts w:ascii="Arial" w:hAnsi="Arial" w:cs="Arial"/>
@@ -22746,7 +21684,6 @@
               </w:rPr>
               <w:t>z</w:t>
             </w:r>
-            <w:proofErr w:type="spellEnd"/>
             <w:r>
               <w:rPr>
                 <w:rFonts w:ascii="Arial" w:hAnsi="Arial" w:cs="Arial"/>
@@ -22770,7 +21707,6 @@
                 <w:szCs w:val="20"/>
               </w:rPr>
             </w:pPr>
-            <w:proofErr w:type="spellStart"/>
             <w:r>
               <w:rPr>
                 <w:rFonts w:ascii="Arial" w:hAnsi="Arial" w:cs="Arial"/>
@@ -22788,7 +21724,6 @@
               </w:rPr>
               <w:t>z</w:t>
             </w:r>
-            <w:proofErr w:type="spellEnd"/>
             <w:r>
               <w:rPr>
                 <w:rFonts w:ascii="Arial" w:hAnsi="Arial" w:cs="Arial"/>
@@ -22812,7 +21747,6 @@
                 <w:szCs w:val="20"/>
               </w:rPr>
             </w:pPr>
-            <w:proofErr w:type="spellStart"/>
             <w:r>
               <w:rPr>
                 <w:rFonts w:ascii="Arial" w:hAnsi="Arial" w:cs="Arial"/>
@@ -22830,7 +21764,6 @@
               </w:rPr>
               <w:t>y</w:t>
             </w:r>
-            <w:proofErr w:type="spellEnd"/>
             <w:r>
               <w:rPr>
                 <w:rFonts w:ascii="Arial" w:hAnsi="Arial" w:cs="Arial"/>
@@ -23021,25 +21954,7 @@
                 <w:sz w:val="20"/>
                 <w:szCs w:val="20"/>
               </w:rPr>
-              <w:t xml:space="preserve">-18,03 Т </w:t>
-            </w:r>
-            <w:proofErr w:type="gramStart"/>
-            <w:r>
-              <w:rPr>
-                <w:rFonts w:ascii="Arial" w:hAnsi="Arial" w:cs="Arial"/>
-                <w:sz w:val="20"/>
-                <w:szCs w:val="20"/>
-              </w:rPr>
-              <w:t>&lt; N</w:t>
-            </w:r>
-            <w:proofErr w:type="gramEnd"/>
-            <w:r>
-              <w:rPr>
-                <w:rFonts w:ascii="Arial" w:hAnsi="Arial" w:cs="Arial"/>
-                <w:sz w:val="20"/>
-                <w:szCs w:val="20"/>
-              </w:rPr>
-              <w:t xml:space="preserve"> &lt; 54,861 Т</w:t>
+              <w:t>-18,03 Т &lt; N &lt; 54,861 Т</w:t>
             </w:r>
           </w:p>
           <w:p>
@@ -23061,25 +21976,7 @@
                 <w:sz w:val="20"/>
                 <w:szCs w:val="20"/>
               </w:rPr>
-              <w:t xml:space="preserve">-7,402 Т*м </w:t>
-            </w:r>
-            <w:proofErr w:type="gramStart"/>
-            <w:r>
-              <w:rPr>
-                <w:rFonts w:ascii="Arial" w:hAnsi="Arial" w:cs="Arial"/>
-                <w:sz w:val="20"/>
-                <w:szCs w:val="20"/>
-              </w:rPr>
-              <w:t xml:space="preserve">&lt; </w:t>
-            </w:r>
-            <w:proofErr w:type="spellStart"/>
-            <w:r>
-              <w:rPr>
-                <w:rFonts w:ascii="Arial" w:hAnsi="Arial" w:cs="Arial"/>
-                <w:sz w:val="20"/>
-                <w:szCs w:val="20"/>
-              </w:rPr>
-              <w:t>M</w:t>
+              <w:t>-7,402 Т*м &lt; M</w:t>
             </w:r>
             <w:r>
               <w:rPr>
@@ -23090,8 +21987,6 @@
               </w:rPr>
               <w:t>y</w:t>
             </w:r>
-            <w:proofErr w:type="spellEnd"/>
-            <w:proofErr w:type="gramEnd"/>
             <w:r>
               <w:rPr>
                 <w:rFonts w:ascii="Arial" w:hAnsi="Arial" w:cs="Arial"/>
@@ -23214,16 +22109,7 @@
           <w:sz w:val="20"/>
           <w:szCs w:val="20"/>
         </w:rPr>
-        <w:t xml:space="preserve">Коэффициент надежности по </w:t>
-      </w:r>
-      <w:proofErr w:type="gramStart"/>
-      <w:r>
-        <w:rPr>
-          <w:rFonts w:ascii="Arial" w:hAnsi="Arial" w:cs="Arial"/>
-          <w:sz w:val="20"/>
-          <w:szCs w:val="20"/>
-        </w:rPr>
-        <w:t xml:space="preserve">ответственности  </w:t>
+        <w:t xml:space="preserve">Коэффициент надежности по ответственности  </w:t>
       </w:r>
       <w:r>
         <w:rPr>
@@ -23233,7 +22119,6 @@
         </w:rPr>
         <w:t></w:t>
       </w:r>
-      <w:proofErr w:type="gramEnd"/>
       <w:r>
         <w:rPr>
           <w:rFonts w:ascii="Arial" w:hAnsi="Arial" w:cs="Arial"/>
@@ -23355,25 +22240,7 @@
           <w:sz w:val="20"/>
           <w:szCs w:val="20"/>
         </w:rPr>
-        <w:t xml:space="preserve">Сталь </w:t>
-      </w:r>
-      <w:proofErr w:type="gramStart"/>
-      <w:r>
-        <w:rPr>
-          <w:rFonts w:ascii="Arial" w:hAnsi="Arial" w:cs="Arial"/>
-          <w:sz w:val="20"/>
-          <w:szCs w:val="20"/>
-        </w:rPr>
-        <w:t>колонны  C</w:t>
-      </w:r>
-      <w:proofErr w:type="gramEnd"/>
-      <w:r>
-        <w:rPr>
-          <w:rFonts w:ascii="Arial" w:hAnsi="Arial" w:cs="Arial"/>
-          <w:sz w:val="20"/>
-          <w:szCs w:val="20"/>
-        </w:rPr>
-        <w:t>345</w:t>
+        <w:t>Сталь колонны  C345</w:t>
       </w:r>
     </w:p>
     <w:p>
@@ -23897,7 +22764,6 @@
                 <w:szCs w:val="20"/>
               </w:rPr>
             </w:pPr>
-            <w:proofErr w:type="spellStart"/>
             <w:r>
               <w:rPr>
                 <w:rFonts w:ascii="Arial" w:hAnsi="Arial" w:cs="Arial"/>
@@ -23915,7 +22781,6 @@
               </w:rPr>
               <w:t>r</w:t>
             </w:r>
-            <w:proofErr w:type="spellEnd"/>
             <w:r>
               <w:rPr>
                 <w:rFonts w:ascii="Arial" w:hAnsi="Arial" w:cs="Arial"/>
@@ -23938,7 +22803,6 @@
                 <w:szCs w:val="20"/>
               </w:rPr>
             </w:pPr>
-            <w:proofErr w:type="spellStart"/>
             <w:r>
               <w:rPr>
                 <w:rFonts w:ascii="Arial" w:hAnsi="Arial" w:cs="Arial"/>
@@ -23956,7 +22820,6 @@
               </w:rPr>
               <w:t>r</w:t>
             </w:r>
-            <w:proofErr w:type="spellEnd"/>
             <w:r>
               <w:rPr>
                 <w:rFonts w:ascii="Arial" w:hAnsi="Arial" w:cs="Arial"/>
@@ -24064,25 +22927,7 @@
           <w:sz w:val="20"/>
           <w:szCs w:val="20"/>
         </w:rPr>
-        <w:t xml:space="preserve">Сталь </w:t>
-      </w:r>
-      <w:proofErr w:type="gramStart"/>
-      <w:r>
-        <w:rPr>
-          <w:rFonts w:ascii="Arial" w:hAnsi="Arial" w:cs="Arial"/>
-          <w:sz w:val="20"/>
-          <w:szCs w:val="20"/>
-        </w:rPr>
-        <w:t>ригеля  C</w:t>
-      </w:r>
-      <w:proofErr w:type="gramEnd"/>
-      <w:r>
-        <w:rPr>
-          <w:rFonts w:ascii="Arial" w:hAnsi="Arial" w:cs="Arial"/>
-          <w:sz w:val="20"/>
-          <w:szCs w:val="20"/>
-        </w:rPr>
-        <w:t>345</w:t>
+        <w:t>Сталь ригеля  C345</w:t>
       </w:r>
     </w:p>
     <w:p>
@@ -24104,25 +22949,7 @@
           <w:sz w:val="20"/>
           <w:szCs w:val="20"/>
         </w:rPr>
-        <w:t xml:space="preserve">Сталь </w:t>
-      </w:r>
-      <w:proofErr w:type="gramStart"/>
-      <w:r>
-        <w:rPr>
-          <w:rFonts w:ascii="Arial" w:hAnsi="Arial" w:cs="Arial"/>
-          <w:sz w:val="20"/>
-          <w:szCs w:val="20"/>
-        </w:rPr>
-        <w:t>фланца  C</w:t>
-      </w:r>
-      <w:proofErr w:type="gramEnd"/>
-      <w:r>
-        <w:rPr>
-          <w:rFonts w:ascii="Arial" w:hAnsi="Arial" w:cs="Arial"/>
-          <w:sz w:val="20"/>
-          <w:szCs w:val="20"/>
-        </w:rPr>
-        <w:t>255</w:t>
+        <w:t>Сталь фланца  C255</w:t>
       </w:r>
     </w:p>
     <w:p>
@@ -24144,25 +22971,7 @@
           <w:sz w:val="20"/>
           <w:szCs w:val="20"/>
         </w:rPr>
-        <w:t xml:space="preserve">Сталь </w:t>
-      </w:r>
-      <w:proofErr w:type="gramStart"/>
-      <w:r>
-        <w:rPr>
-          <w:rFonts w:ascii="Arial" w:hAnsi="Arial" w:cs="Arial"/>
-          <w:sz w:val="20"/>
-          <w:szCs w:val="20"/>
-        </w:rPr>
-        <w:t>ребра  C</w:t>
-      </w:r>
-      <w:proofErr w:type="gramEnd"/>
-      <w:r>
-        <w:rPr>
-          <w:rFonts w:ascii="Arial" w:hAnsi="Arial" w:cs="Arial"/>
-          <w:sz w:val="20"/>
-          <w:szCs w:val="20"/>
-        </w:rPr>
-        <w:t>245</w:t>
+        <w:t>Сталь ребра  C245</w:t>
       </w:r>
     </w:p>
     <w:p>
@@ -24573,25 +23382,7 @@
                 <w:sz w:val="20"/>
                 <w:szCs w:val="20"/>
               </w:rPr>
-              <w:t>Болты высокопрочные M16 из стали 40Х "</w:t>
-            </w:r>
-            <w:proofErr w:type="spellStart"/>
-            <w:r>
-              <w:rPr>
-                <w:rFonts w:ascii="Arial" w:hAnsi="Arial" w:cs="Arial"/>
-                <w:sz w:val="20"/>
-                <w:szCs w:val="20"/>
-              </w:rPr>
-              <w:t>селект</w:t>
-            </w:r>
-            <w:proofErr w:type="spellEnd"/>
-            <w:r>
-              <w:rPr>
-                <w:rFonts w:ascii="Arial" w:hAnsi="Arial" w:cs="Arial"/>
-                <w:sz w:val="20"/>
-                <w:szCs w:val="20"/>
-              </w:rPr>
-              <w:t>", чернота 2.0</w:t>
+              <w:t>Болты высокопрочные M16 из стали 40Х "селект", чернота 2.0</w:t>
             </w:r>
           </w:p>
           <w:p>
@@ -24613,25 +23404,7 @@
                 <w:sz w:val="20"/>
                 <w:szCs w:val="20"/>
               </w:rPr>
-              <w:t xml:space="preserve">Способ обработки (очистки) соединяемых поверхностей - </w:t>
-            </w:r>
-            <w:proofErr w:type="spellStart"/>
-            <w:r>
-              <w:rPr>
-                <w:rFonts w:ascii="Arial" w:hAnsi="Arial" w:cs="Arial"/>
-                <w:sz w:val="20"/>
-                <w:szCs w:val="20"/>
-              </w:rPr>
-              <w:t>Дробеметный</w:t>
-            </w:r>
-            <w:proofErr w:type="spellEnd"/>
-            <w:r>
-              <w:rPr>
-                <w:rFonts w:ascii="Arial" w:hAnsi="Arial" w:cs="Arial"/>
-                <w:sz w:val="20"/>
-                <w:szCs w:val="20"/>
-              </w:rPr>
-              <w:t xml:space="preserve"> или дробеструйный двух поверхностей без консервации</w:t>
+              <w:t>Способ обработки (очистки) соединяемых поверхностей - Дробеметный или дробеструйный двух поверхностей без консервации</w:t>
             </w:r>
           </w:p>
           <w:p>
@@ -24739,7 +23512,6 @@
                 <w:szCs w:val="20"/>
               </w:rPr>
             </w:pPr>
-            <w:proofErr w:type="spellStart"/>
             <w:r>
               <w:rPr>
                 <w:rFonts w:ascii="Arial" w:hAnsi="Arial" w:cs="Arial"/>
@@ -24757,7 +23529,6 @@
               </w:rPr>
               <w:t>p</w:t>
             </w:r>
-            <w:proofErr w:type="spellEnd"/>
             <w:r>
               <w:rPr>
                 <w:rFonts w:ascii="Arial" w:hAnsi="Arial" w:cs="Arial"/>
@@ -24780,7 +23551,6 @@
                 <w:szCs w:val="20"/>
               </w:rPr>
             </w:pPr>
-            <w:proofErr w:type="spellStart"/>
             <w:r>
               <w:rPr>
                 <w:rFonts w:ascii="Arial" w:hAnsi="Arial" w:cs="Arial"/>
@@ -24798,7 +23568,6 @@
               </w:rPr>
               <w:t>p</w:t>
             </w:r>
-            <w:proofErr w:type="spellEnd"/>
             <w:r>
               <w:rPr>
                 <w:rFonts w:ascii="Arial" w:hAnsi="Arial" w:cs="Arial"/>
@@ -24821,7 +23590,6 @@
                 <w:szCs w:val="20"/>
               </w:rPr>
             </w:pPr>
-            <w:proofErr w:type="spellStart"/>
             <w:r>
               <w:rPr>
                 <w:rFonts w:ascii="Arial" w:hAnsi="Arial" w:cs="Arial"/>
@@ -24839,7 +23607,6 @@
               </w:rPr>
               <w:t>p</w:t>
             </w:r>
-            <w:proofErr w:type="spellEnd"/>
             <w:r>
               <w:rPr>
                 <w:rFonts w:ascii="Arial" w:hAnsi="Arial" w:cs="Arial"/>
@@ -24906,7 +23673,6 @@
                 <w:szCs w:val="20"/>
               </w:rPr>
             </w:pPr>
-            <w:proofErr w:type="spellStart"/>
             <w:r>
               <w:rPr>
                 <w:rFonts w:ascii="Arial" w:hAnsi="Arial" w:cs="Arial"/>
@@ -24924,7 +23690,6 @@
               </w:rPr>
               <w:t>v</w:t>
             </w:r>
-            <w:proofErr w:type="spellEnd"/>
             <w:r>
               <w:rPr>
                 <w:rFonts w:ascii="Arial" w:hAnsi="Arial" w:cs="Arial"/>
@@ -24947,7 +23712,6 @@
                 <w:szCs w:val="20"/>
               </w:rPr>
             </w:pPr>
-            <w:proofErr w:type="spellStart"/>
             <w:r>
               <w:rPr>
                 <w:rFonts w:ascii="Arial" w:hAnsi="Arial" w:cs="Arial"/>
@@ -24965,7 +23729,6 @@
               </w:rPr>
               <w:t>v</w:t>
             </w:r>
-            <w:proofErr w:type="spellEnd"/>
             <w:r>
               <w:rPr>
                 <w:rFonts w:ascii="Arial" w:hAnsi="Arial" w:cs="Arial"/>
@@ -25181,16 +23944,7 @@
                 <w:sz w:val="20"/>
                 <w:szCs w:val="20"/>
               </w:rPr>
-              <w:t xml:space="preserve">Нормативное сопротивление металла шва по временному сопротивлению, </w:t>
-            </w:r>
-            <w:proofErr w:type="spellStart"/>
-            <w:r>
-              <w:rPr>
-                <w:rFonts w:ascii="Arial" w:hAnsi="Arial" w:cs="Arial"/>
-                <w:sz w:val="20"/>
-                <w:szCs w:val="20"/>
-              </w:rPr>
-              <w:t>R</w:t>
+              <w:t>Нормативное сопротивление металла шва по временному сопротивлению, R</w:t>
             </w:r>
             <w:r>
               <w:rPr>
@@ -25201,7 +23955,6 @@
               </w:rPr>
               <w:t>wun</w:t>
             </w:r>
-            <w:proofErr w:type="spellEnd"/>
           </w:p>
         </w:tc>
         <w:tc>
@@ -25284,16 +24037,7 @@
                 <w:szCs w:val="20"/>
               </w:rPr>
               <w:lastRenderedPageBreak/>
-              <w:t xml:space="preserve">Расчетное сопротивление угловых швов срезу по металлу шва, </w:t>
-            </w:r>
-            <w:proofErr w:type="spellStart"/>
-            <w:r>
-              <w:rPr>
-                <w:rFonts w:ascii="Arial" w:hAnsi="Arial" w:cs="Arial"/>
-                <w:sz w:val="20"/>
-                <w:szCs w:val="20"/>
-              </w:rPr>
-              <w:t>R</w:t>
+              <w:t>Расчетное сопротивление угловых швов срезу по металлу шва, R</w:t>
             </w:r>
             <w:r>
               <w:rPr>
@@ -25304,7 +24048,6 @@
               </w:rPr>
               <w:t>wf</w:t>
             </w:r>
-            <w:proofErr w:type="spellEnd"/>
           </w:p>
         </w:tc>
         <w:tc>
@@ -25687,20 +24430,8 @@
           <w:sz w:val="20"/>
           <w:szCs w:val="20"/>
         </w:rPr>
-        <w:t xml:space="preserve">Результаты расчета по комбинациям </w:t>
-      </w:r>
-      <w:proofErr w:type="spellStart"/>
-      <w:r>
-        <w:rPr>
-          <w:rFonts w:ascii="Arial" w:hAnsi="Arial" w:cs="Arial"/>
-          <w:b/>
-          <w:bCs/>
-          <w:sz w:val="20"/>
-          <w:szCs w:val="20"/>
-        </w:rPr>
-        <w:t>загружений</w:t>
-      </w:r>
-      <w:proofErr w:type="spellEnd"/>
+        <w:t>Результаты расчета по комбинациям загружений</w:t>
+      </w:r>
     </w:p>
     <w:p>
       <w:pPr>
@@ -27199,25 +25930,7 @@
                 <w:sz w:val="20"/>
                 <w:szCs w:val="20"/>
               </w:rPr>
-              <w:t xml:space="preserve">Прочность фланца при изгибе с учетом ослабления </w:t>
-            </w:r>
-            <w:proofErr w:type="gramStart"/>
-            <w:r>
-              <w:rPr>
-                <w:rFonts w:ascii="Arial" w:hAnsi="Arial" w:cs="Arial"/>
-                <w:sz w:val="20"/>
-                <w:szCs w:val="20"/>
-              </w:rPr>
-              <w:t>отверстиями  (</w:t>
-            </w:r>
-            <w:proofErr w:type="gramEnd"/>
-            <w:r>
-              <w:rPr>
-                <w:rFonts w:ascii="Arial" w:hAnsi="Arial" w:cs="Arial"/>
-                <w:sz w:val="20"/>
-                <w:szCs w:val="20"/>
-              </w:rPr>
-              <w:t>ригель 1)</w:t>
+              <w:t>Прочность фланца при изгибе с учетом ослабления отверстиями  (ригель 1)</w:t>
             </w:r>
           </w:p>
         </w:tc>
@@ -28547,16 +27260,7 @@
                 <w:sz w:val="20"/>
                 <w:szCs w:val="20"/>
               </w:rPr>
-              <w:t xml:space="preserve"> </w:t>
-            </w:r>
-            <w:proofErr w:type="gramStart"/>
-            <w:r>
-              <w:rPr>
-                <w:rFonts w:ascii="Arial" w:hAnsi="Arial" w:cs="Arial"/>
-                <w:sz w:val="20"/>
-                <w:szCs w:val="20"/>
-              </w:rPr>
-              <w:t>Q</w:t>
+              <w:t xml:space="preserve"> Q</w:t>
             </w:r>
             <w:r>
               <w:rPr>
@@ -28573,16 +27277,7 @@
                 <w:sz w:val="20"/>
                 <w:szCs w:val="20"/>
               </w:rPr>
-              <w:t xml:space="preserve">  =</w:t>
-            </w:r>
-            <w:proofErr w:type="gramEnd"/>
-            <w:r>
-              <w:rPr>
-                <w:rFonts w:ascii="Arial" w:hAnsi="Arial" w:cs="Arial"/>
-                <w:sz w:val="20"/>
-                <w:szCs w:val="20"/>
-              </w:rPr>
-              <w:t xml:space="preserve"> 0 Т</w:t>
+              <w:t xml:space="preserve">  = 0 Т</w:t>
             </w:r>
           </w:p>
           <w:p>
@@ -28605,16 +27300,7 @@
                 <w:sz w:val="20"/>
                 <w:szCs w:val="20"/>
               </w:rPr>
-              <w:t xml:space="preserve"> </w:t>
-            </w:r>
-            <w:proofErr w:type="gramStart"/>
-            <w:r>
-              <w:rPr>
-                <w:rFonts w:ascii="Arial" w:hAnsi="Arial" w:cs="Arial"/>
-                <w:sz w:val="20"/>
-                <w:szCs w:val="20"/>
-              </w:rPr>
-              <w:t>N</w:t>
+              <w:t xml:space="preserve"> N</w:t>
             </w:r>
             <w:r>
               <w:rPr>
@@ -28631,16 +27317,7 @@
                 <w:sz w:val="20"/>
                 <w:szCs w:val="20"/>
               </w:rPr>
-              <w:t xml:space="preserve">  =</w:t>
-            </w:r>
-            <w:proofErr w:type="gramEnd"/>
-            <w:r>
-              <w:rPr>
-                <w:rFonts w:ascii="Arial" w:hAnsi="Arial" w:cs="Arial"/>
-                <w:sz w:val="20"/>
-                <w:szCs w:val="20"/>
-              </w:rPr>
-              <w:t xml:space="preserve"> 0 Т</w:t>
+              <w:t xml:space="preserve">  = 0 Т</w:t>
             </w:r>
           </w:p>
           <w:p>
@@ -28663,16 +27340,7 @@
                 <w:sz w:val="20"/>
                 <w:szCs w:val="20"/>
               </w:rPr>
-              <w:t xml:space="preserve"> </w:t>
-            </w:r>
-            <w:proofErr w:type="gramStart"/>
-            <w:r>
-              <w:rPr>
-                <w:rFonts w:ascii="Arial" w:hAnsi="Arial" w:cs="Arial"/>
-                <w:sz w:val="20"/>
-                <w:szCs w:val="20"/>
-              </w:rPr>
-              <w:t>M</w:t>
+              <w:t xml:space="preserve"> M</w:t>
             </w:r>
             <w:r>
               <w:rPr>
@@ -28689,16 +27357,7 @@
                 <w:sz w:val="20"/>
                 <w:szCs w:val="20"/>
               </w:rPr>
-              <w:t xml:space="preserve">  =</w:t>
-            </w:r>
-            <w:proofErr w:type="gramEnd"/>
-            <w:r>
-              <w:rPr>
-                <w:rFonts w:ascii="Arial" w:hAnsi="Arial" w:cs="Arial"/>
-                <w:sz w:val="20"/>
-                <w:szCs w:val="20"/>
-              </w:rPr>
-              <w:t xml:space="preserve"> 0 Т*м</w:t>
+              <w:t xml:space="preserve">  = 0 Т*м</w:t>
             </w:r>
           </w:p>
           <w:p>
@@ -28721,16 +27380,7 @@
                 <w:sz w:val="20"/>
                 <w:szCs w:val="20"/>
               </w:rPr>
-              <w:t xml:space="preserve"> </w:t>
-            </w:r>
-            <w:proofErr w:type="gramStart"/>
-            <w:r>
-              <w:rPr>
-                <w:rFonts w:ascii="Arial" w:hAnsi="Arial" w:cs="Arial"/>
-                <w:sz w:val="20"/>
-                <w:szCs w:val="20"/>
-              </w:rPr>
-              <w:t>Q</w:t>
+              <w:t xml:space="preserve"> Q</w:t>
             </w:r>
             <w:r>
               <w:rPr>
@@ -28747,16 +27397,7 @@
                 <w:sz w:val="20"/>
                 <w:szCs w:val="20"/>
               </w:rPr>
-              <w:t xml:space="preserve">  =</w:t>
-            </w:r>
-            <w:proofErr w:type="gramEnd"/>
-            <w:r>
-              <w:rPr>
-                <w:rFonts w:ascii="Arial" w:hAnsi="Arial" w:cs="Arial"/>
-                <w:sz w:val="20"/>
-                <w:szCs w:val="20"/>
-              </w:rPr>
-              <w:t xml:space="preserve"> 0 Т</w:t>
+              <w:t xml:space="preserve">  = 0 Т</w:t>
             </w:r>
           </w:p>
           <w:p>
@@ -28779,16 +27420,7 @@
                 <w:sz w:val="20"/>
                 <w:szCs w:val="20"/>
               </w:rPr>
-              <w:t xml:space="preserve"> </w:t>
-            </w:r>
-            <w:proofErr w:type="gramStart"/>
-            <w:r>
-              <w:rPr>
-                <w:rFonts w:ascii="Arial" w:hAnsi="Arial" w:cs="Arial"/>
-                <w:sz w:val="20"/>
-                <w:szCs w:val="20"/>
-              </w:rPr>
-              <w:t>N</w:t>
+              <w:t xml:space="preserve"> N</w:t>
             </w:r>
             <w:r>
               <w:rPr>
@@ -28805,16 +27437,7 @@
                 <w:sz w:val="20"/>
                 <w:szCs w:val="20"/>
               </w:rPr>
-              <w:t xml:space="preserve">  =</w:t>
-            </w:r>
-            <w:proofErr w:type="gramEnd"/>
-            <w:r>
-              <w:rPr>
-                <w:rFonts w:ascii="Arial" w:hAnsi="Arial" w:cs="Arial"/>
-                <w:sz w:val="20"/>
-                <w:szCs w:val="20"/>
-              </w:rPr>
-              <w:t xml:space="preserve"> 0 Т</w:t>
+              <w:t xml:space="preserve">  = 0 Т</w:t>
             </w:r>
           </w:p>
           <w:p>
@@ -28837,16 +27460,7 @@
                 <w:sz w:val="20"/>
                 <w:szCs w:val="20"/>
               </w:rPr>
-              <w:t xml:space="preserve"> </w:t>
-            </w:r>
-            <w:proofErr w:type="gramStart"/>
-            <w:r>
-              <w:rPr>
-                <w:rFonts w:ascii="Arial" w:hAnsi="Arial" w:cs="Arial"/>
-                <w:sz w:val="20"/>
-                <w:szCs w:val="20"/>
-              </w:rPr>
-              <w:t>M</w:t>
+              <w:t xml:space="preserve"> M</w:t>
             </w:r>
             <w:r>
               <w:rPr>
@@ -28863,16 +27477,7 @@
                 <w:sz w:val="20"/>
                 <w:szCs w:val="20"/>
               </w:rPr>
-              <w:t xml:space="preserve">  =</w:t>
-            </w:r>
-            <w:proofErr w:type="gramEnd"/>
-            <w:r>
-              <w:rPr>
-                <w:rFonts w:ascii="Arial" w:hAnsi="Arial" w:cs="Arial"/>
-                <w:sz w:val="20"/>
-                <w:szCs w:val="20"/>
-              </w:rPr>
-              <w:t xml:space="preserve"> 0 Т*м</w:t>
+              <w:t xml:space="preserve">  = 0 Т*м</w:t>
             </w:r>
           </w:p>
           <w:p>
@@ -28895,16 +27500,7 @@
                 <w:sz w:val="20"/>
                 <w:szCs w:val="20"/>
               </w:rPr>
-              <w:t xml:space="preserve"> </w:t>
-            </w:r>
-            <w:proofErr w:type="gramStart"/>
-            <w:r>
-              <w:rPr>
-                <w:rFonts w:ascii="Arial" w:hAnsi="Arial" w:cs="Arial"/>
-                <w:sz w:val="20"/>
-                <w:szCs w:val="20"/>
-              </w:rPr>
-              <w:t>Q</w:t>
+              <w:t xml:space="preserve"> Q</w:t>
             </w:r>
             <w:r>
               <w:rPr>
@@ -28921,16 +27517,7 @@
                 <w:sz w:val="20"/>
                 <w:szCs w:val="20"/>
               </w:rPr>
-              <w:t xml:space="preserve">  =</w:t>
-            </w:r>
-            <w:proofErr w:type="gramEnd"/>
-            <w:r>
-              <w:rPr>
-                <w:rFonts w:ascii="Arial" w:hAnsi="Arial" w:cs="Arial"/>
-                <w:sz w:val="20"/>
-                <w:szCs w:val="20"/>
-              </w:rPr>
-              <w:t xml:space="preserve"> 0 Т</w:t>
+              <w:t xml:space="preserve">  = 0 Т</w:t>
             </w:r>
           </w:p>
           <w:p>
@@ -29114,16 +27701,7 @@
                 <w:sz w:val="20"/>
                 <w:szCs w:val="20"/>
               </w:rPr>
-              <w:t xml:space="preserve">-453,092 Т </w:t>
-            </w:r>
-            <w:proofErr w:type="gramStart"/>
-            <w:r>
-              <w:rPr>
-                <w:rFonts w:ascii="Arial" w:hAnsi="Arial" w:cs="Arial"/>
-                <w:sz w:val="20"/>
-                <w:szCs w:val="20"/>
-              </w:rPr>
-              <w:t>&lt;  N</w:t>
+              <w:t>-453,092 Т &lt;  N</w:t>
             </w:r>
             <w:r>
               <w:rPr>
@@ -29134,7 +27712,6 @@
               </w:rPr>
               <w:t>CB</w:t>
             </w:r>
-            <w:proofErr w:type="gramEnd"/>
             <w:r>
               <w:rPr>
                 <w:rFonts w:ascii="Arial" w:hAnsi="Arial" w:cs="Arial"/>
@@ -29163,16 +27740,7 @@
                 <w:sz w:val="20"/>
                 <w:szCs w:val="20"/>
               </w:rPr>
-              <w:t xml:space="preserve">-59,605 Т*м </w:t>
-            </w:r>
-            <w:proofErr w:type="gramStart"/>
-            <w:r>
-              <w:rPr>
-                <w:rFonts w:ascii="Arial" w:hAnsi="Arial" w:cs="Arial"/>
-                <w:sz w:val="20"/>
-                <w:szCs w:val="20"/>
-              </w:rPr>
-              <w:t>&lt;  M</w:t>
+              <w:t>-59,605 Т*м &lt;  M</w:t>
             </w:r>
             <w:r>
               <w:rPr>
@@ -29183,7 +27751,6 @@
               </w:rPr>
               <w:t>CB</w:t>
             </w:r>
-            <w:proofErr w:type="gramEnd"/>
             <w:r>
               <w:rPr>
                 <w:rFonts w:ascii="Arial" w:hAnsi="Arial" w:cs="Arial"/>
@@ -29290,16 +27857,7 @@
           <w:sz w:val="20"/>
           <w:szCs w:val="20"/>
         </w:rPr>
-        <w:t xml:space="preserve">Коэффициент надежности по </w:t>
-      </w:r>
-      <w:proofErr w:type="gramStart"/>
-      <w:r>
-        <w:rPr>
-          <w:rFonts w:ascii="Arial" w:hAnsi="Arial" w:cs="Arial"/>
-          <w:sz w:val="20"/>
-          <w:szCs w:val="20"/>
-        </w:rPr>
-        <w:t xml:space="preserve">ответственности  </w:t>
+        <w:t xml:space="preserve">Коэффициент надежности по ответственности  </w:t>
       </w:r>
       <w:r>
         <w:rPr>
@@ -29309,7 +27867,6 @@
         </w:rPr>
         <w:t></w:t>
       </w:r>
-      <w:proofErr w:type="gramEnd"/>
       <w:r>
         <w:rPr>
           <w:rFonts w:ascii="Arial" w:hAnsi="Arial" w:cs="Arial"/>
@@ -29383,25 +27940,7 @@
           <w:sz w:val="20"/>
           <w:szCs w:val="20"/>
         </w:rPr>
-        <w:t xml:space="preserve">Сталь </w:t>
-      </w:r>
-      <w:proofErr w:type="gramStart"/>
-      <w:r>
-        <w:rPr>
-          <w:rFonts w:ascii="Arial" w:hAnsi="Arial" w:cs="Arial"/>
-          <w:sz w:val="20"/>
-          <w:szCs w:val="20"/>
-        </w:rPr>
-        <w:t>трубы  C</w:t>
-      </w:r>
-      <w:proofErr w:type="gramEnd"/>
-      <w:r>
-        <w:rPr>
-          <w:rFonts w:ascii="Arial" w:hAnsi="Arial" w:cs="Arial"/>
-          <w:sz w:val="20"/>
-          <w:szCs w:val="20"/>
-        </w:rPr>
-        <w:t>345</w:t>
+        <w:t>Сталь трубы  C345</w:t>
       </w:r>
     </w:p>
     <w:tbl>
@@ -29501,16 +28040,7 @@
                 <w:sz w:val="20"/>
                 <w:szCs w:val="20"/>
               </w:rPr>
-              <w:t xml:space="preserve">Нормативное сопротивление металла шва по временному сопротивлению, </w:t>
-            </w:r>
-            <w:proofErr w:type="spellStart"/>
-            <w:r>
-              <w:rPr>
-                <w:rFonts w:ascii="Arial" w:hAnsi="Arial" w:cs="Arial"/>
-                <w:sz w:val="20"/>
-                <w:szCs w:val="20"/>
-              </w:rPr>
-              <w:t>R</w:t>
+              <w:t>Нормативное сопротивление металла шва по временному сопротивлению, R</w:t>
             </w:r>
             <w:r>
               <w:rPr>
@@ -29521,7 +28051,6 @@
               </w:rPr>
               <w:t>wun</w:t>
             </w:r>
-            <w:proofErr w:type="spellEnd"/>
           </w:p>
         </w:tc>
         <w:tc>
@@ -29603,16 +28132,7 @@
                 <w:sz w:val="20"/>
                 <w:szCs w:val="20"/>
               </w:rPr>
-              <w:t xml:space="preserve">Расчетное сопротивление угловых швов срезу по металлу шва, </w:t>
-            </w:r>
-            <w:proofErr w:type="spellStart"/>
-            <w:r>
-              <w:rPr>
-                <w:rFonts w:ascii="Arial" w:hAnsi="Arial" w:cs="Arial"/>
-                <w:sz w:val="20"/>
-                <w:szCs w:val="20"/>
-              </w:rPr>
-              <w:t>R</w:t>
+              <w:t>Расчетное сопротивление угловых швов срезу по металлу шва, R</w:t>
             </w:r>
             <w:r>
               <w:rPr>
@@ -29623,7 +28143,6 @@
               </w:rPr>
               <w:t>wf</w:t>
             </w:r>
-            <w:proofErr w:type="spellEnd"/>
           </w:p>
         </w:tc>
         <w:tc>
@@ -31142,20 +29661,8 @@
           <w:sz w:val="20"/>
           <w:szCs w:val="20"/>
         </w:rPr>
-        <w:t xml:space="preserve">Результаты расчета по комбинациям </w:t>
-      </w:r>
-      <w:proofErr w:type="spellStart"/>
-      <w:r>
-        <w:rPr>
-          <w:rFonts w:ascii="Arial" w:hAnsi="Arial" w:cs="Arial"/>
-          <w:b/>
-          <w:bCs/>
-          <w:sz w:val="20"/>
-          <w:szCs w:val="20"/>
-        </w:rPr>
-        <w:t>загружений</w:t>
-      </w:r>
-      <w:proofErr w:type="spellEnd"/>
+        <w:t>Результаты расчета по комбинациям загружений</w:t>
+      </w:r>
     </w:p>
     <w:p>
       <w:pPr>
@@ -33018,7 +31525,6 @@
               </w:rPr>
               <w:t xml:space="preserve"> N</w:t>
             </w:r>
-            <w:proofErr w:type="gramStart"/>
             <w:r>
               <w:rPr>
                 <w:rFonts w:ascii="Arial" w:hAnsi="Arial" w:cs="Arial"/>
@@ -33034,16 +31540,7 @@
                 <w:sz w:val="20"/>
                 <w:szCs w:val="20"/>
               </w:rPr>
-              <w:t xml:space="preserve">  =</w:t>
-            </w:r>
-            <w:proofErr w:type="gramEnd"/>
-            <w:r>
-              <w:rPr>
-                <w:rFonts w:ascii="Arial" w:hAnsi="Arial" w:cs="Arial"/>
-                <w:sz w:val="20"/>
-                <w:szCs w:val="20"/>
-              </w:rPr>
-              <w:t xml:space="preserve"> 0 Т</w:t>
+              <w:t xml:space="preserve">  = 0 Т</w:t>
             </w:r>
           </w:p>
           <w:p>
@@ -33068,7 +31565,6 @@
               </w:rPr>
               <w:t xml:space="preserve"> M</w:t>
             </w:r>
-            <w:proofErr w:type="gramStart"/>
             <w:r>
               <w:rPr>
                 <w:rFonts w:ascii="Arial" w:hAnsi="Arial" w:cs="Arial"/>
@@ -33084,16 +31580,7 @@
                 <w:sz w:val="20"/>
                 <w:szCs w:val="20"/>
               </w:rPr>
-              <w:t xml:space="preserve">  =</w:t>
-            </w:r>
-            <w:proofErr w:type="gramEnd"/>
-            <w:r>
-              <w:rPr>
-                <w:rFonts w:ascii="Arial" w:hAnsi="Arial" w:cs="Arial"/>
-                <w:sz w:val="20"/>
-                <w:szCs w:val="20"/>
-              </w:rPr>
-              <w:t xml:space="preserve"> 0 Т*м</w:t>
+              <w:t xml:space="preserve">  = 0 Т*м</w:t>
             </w:r>
           </w:p>
           <w:p>
@@ -33118,7 +31605,6 @@
               </w:rPr>
               <w:t xml:space="preserve"> N</w:t>
             </w:r>
-            <w:proofErr w:type="gramStart"/>
             <w:r>
               <w:rPr>
                 <w:rFonts w:ascii="Arial" w:hAnsi="Arial" w:cs="Arial"/>
@@ -33134,16 +31620,7 @@
                 <w:sz w:val="20"/>
                 <w:szCs w:val="20"/>
               </w:rPr>
-              <w:t xml:space="preserve">  =</w:t>
-            </w:r>
-            <w:proofErr w:type="gramEnd"/>
-            <w:r>
-              <w:rPr>
-                <w:rFonts w:ascii="Arial" w:hAnsi="Arial" w:cs="Arial"/>
-                <w:sz w:val="20"/>
-                <w:szCs w:val="20"/>
-              </w:rPr>
-              <w:t xml:space="preserve"> 0 Т</w:t>
+              <w:t xml:space="preserve">  = 0 Т</w:t>
             </w:r>
           </w:p>
           <w:p>
@@ -33168,7 +31645,6 @@
               </w:rPr>
               <w:t xml:space="preserve"> M</w:t>
             </w:r>
-            <w:proofErr w:type="gramStart"/>
             <w:r>
               <w:rPr>
                 <w:rFonts w:ascii="Arial" w:hAnsi="Arial" w:cs="Arial"/>
@@ -33184,16 +31660,7 @@
                 <w:sz w:val="20"/>
                 <w:szCs w:val="20"/>
               </w:rPr>
-              <w:t xml:space="preserve">  =</w:t>
-            </w:r>
-            <w:proofErr w:type="gramEnd"/>
-            <w:r>
-              <w:rPr>
-                <w:rFonts w:ascii="Arial" w:hAnsi="Arial" w:cs="Arial"/>
-                <w:sz w:val="20"/>
-                <w:szCs w:val="20"/>
-              </w:rPr>
-              <w:t xml:space="preserve"> 0 Т*м</w:t>
+              <w:t xml:space="preserve">  = 0 Т*м</w:t>
             </w:r>
           </w:p>
           <w:p>
@@ -33377,18 +31844,8 @@
                 <w:sz w:val="20"/>
                 <w:szCs w:val="20"/>
               </w:rPr>
-              <w:t xml:space="preserve">-73,996 Т </w:t>
-            </w:r>
-            <w:proofErr w:type="gramStart"/>
-            <w:r>
-              <w:rPr>
-                <w:rFonts w:ascii="Arial" w:hAnsi="Arial" w:cs="Arial"/>
-                <w:sz w:val="20"/>
-                <w:szCs w:val="20"/>
-              </w:rPr>
-              <w:t>&lt;  N</w:t>
-            </w:r>
-            <w:proofErr w:type="gramEnd"/>
+              <w:t>-73,996 Т &lt;  N</w:t>
+            </w:r>
             <w:r>
               <w:rPr>
                 <w:rFonts w:ascii="Arial" w:hAnsi="Arial" w:cs="Arial"/>
@@ -33426,18 +31883,8 @@
                 <w:sz w:val="20"/>
                 <w:szCs w:val="20"/>
               </w:rPr>
-              <w:t xml:space="preserve">-3,224 Т*м </w:t>
-            </w:r>
-            <w:proofErr w:type="gramStart"/>
-            <w:r>
-              <w:rPr>
-                <w:rFonts w:ascii="Arial" w:hAnsi="Arial" w:cs="Arial"/>
-                <w:sz w:val="20"/>
-                <w:szCs w:val="20"/>
-              </w:rPr>
-              <w:t>&lt;  M</w:t>
-            </w:r>
-            <w:proofErr w:type="gramEnd"/>
+              <w:t>-3,224 Т*м &lt;  M</w:t>
+            </w:r>
             <w:r>
               <w:rPr>
                 <w:rFonts w:ascii="Arial" w:hAnsi="Arial" w:cs="Arial"/>
@@ -33764,25 +32211,7 @@
           <w:szCs w:val="28"/>
           <w:lang w:eastAsia="ru-RU"/>
         </w:rPr>
-        <w:t xml:space="preserve">1.502-2007. Правила выполнения проектной и рабочей документации металлических конструкций, М.: </w:t>
-      </w:r>
-      <w:proofErr w:type="spellStart"/>
-      <w:r>
-        <w:rPr>
-          <w:color w:val="000000"/>
-          <w:szCs w:val="28"/>
-          <w:lang w:eastAsia="ru-RU"/>
-        </w:rPr>
-        <w:t>Стандартинформ</w:t>
-      </w:r>
-      <w:proofErr w:type="spellEnd"/>
-      <w:r>
-        <w:rPr>
-          <w:color w:val="000000"/>
-          <w:szCs w:val="28"/>
-          <w:lang w:eastAsia="ru-RU"/>
-        </w:rPr>
-        <w:t xml:space="preserve">. 2008 – 20 с. </w:t>
+        <w:t xml:space="preserve">1.502-2007. Правила выполнения проектной и рабочей документации металлических конструкций, М.: Стандартинформ. 2008 – 20 с. </w:t>
       </w:r>
     </w:p>
     <w:p>
@@ -34642,7 +33071,7 @@
         </mc:Choice>
         <mc:Fallback>
           <w:pict>
-            <v:rect w14:anchorId="6AB3C48C" id="Прямоугольник 49" o:spid="_x0000_s1026" style="position:absolute;margin-left:-14.6pt;margin-top:12pt;width:521.55pt;height:813.3pt;z-index:251671552;visibility:visible;mso-wrap-style:square;mso-wrap-distance-left:9pt;mso-wrap-distance-top:0;mso-wrap-distance-right:9pt;mso-wrap-distance-bottom:0;mso-position-horizontal:absolute;mso-position-horizontal-relative:text;mso-position-vertical:absolute;mso-position-vertical-relative:text;v-text-anchor:top" o:gfxdata="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" filled="f" strokeweight="2.25pt"/>
+            <v:rect w14:anchorId="65D0F3F6" id="Прямоугольник 49" o:spid="_x0000_s1026" style="position:absolute;margin-left:-14.6pt;margin-top:12pt;width:521.55pt;height:813.3pt;z-index:251671552;visibility:visible;mso-wrap-style:square;mso-wrap-distance-left:9pt;mso-wrap-distance-top:0;mso-wrap-distance-right:9pt;mso-wrap-distance-bottom:0;mso-position-horizontal:absolute;mso-position-horizontal-relative:text;mso-position-vertical:absolute;mso-position-vertical-relative:text;v-text-anchor:top" o:gfxdata="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" filled="f" strokeweight="2.25pt"/>
           </w:pict>
         </mc:Fallback>
       </mc:AlternateContent>
@@ -34716,7 +33145,7 @@
         </mc:Choice>
         <mc:Fallback>
           <w:pict>
-            <v:line w14:anchorId="1329FA95" id="Прямая соединительная линия 62" o:spid="_x0000_s1026" style="position:absolute;z-index:251661312;visibility:visible;mso-wrap-style:square;mso-width-percent:0;mso-height-percent:0;mso-wrap-distance-left:3.17497mm;mso-wrap-distance-top:0;mso-wrap-distance-right:3.17497mm;mso-wrap-distance-bottom:0;mso-position-horizontal:absolute;mso-position-horizontal-relative:text;mso-position-vertical:absolute;mso-position-vertical-relative:text;mso-width-percent:0;mso-height-percent:0;mso-width-relative:page;mso-height-relative:page" from="549.65pt,16.4pt" to="549.65pt,36.25pt" o:gfxdata="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" strokeweight="1.5pt"/>
+            <v:line w14:anchorId="1E550AA4" id="Прямая соединительная линия 62" o:spid="_x0000_s1026" style="position:absolute;z-index:251661312;visibility:visible;mso-wrap-style:square;mso-width-percent:0;mso-height-percent:0;mso-wrap-distance-left:3.17497mm;mso-wrap-distance-top:0;mso-wrap-distance-right:3.17497mm;mso-wrap-distance-bottom:0;mso-position-horizontal:absolute;mso-position-horizontal-relative:text;mso-position-vertical:absolute;mso-position-vertical-relative:text;mso-width-percent:0;mso-height-percent:0;mso-width-relative:page;mso-height-relative:page" from="549.65pt,16.4pt" to="549.65pt,36.25pt" o:gfxdata="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" strokeweight="1.5pt"/>
           </w:pict>
         </mc:Fallback>
       </mc:AlternateContent>
@@ -35093,7 +33522,7 @@
         </mc:Choice>
         <mc:Fallback>
           <w:pict>
-            <v:rect w14:anchorId="24D9C6EE" id="Прямоугольник 140" o:spid="_x0000_s1026" style="position:absolute;margin-left:-14.65pt;margin-top:11.25pt;width:520.95pt;height:813.3pt;z-index:251662336;visibility:visible;mso-wrap-style:square;mso-wrap-distance-left:9pt;mso-wrap-distance-top:0;mso-wrap-distance-right:9pt;mso-wrap-distance-bottom:0;mso-position-horizontal:absolute;mso-position-horizontal-relative:text;mso-position-vertical:absolute;mso-position-vertical-relative:text;v-text-anchor:top" o:gfxdata="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" filled="f" strokeweight="2.25pt"/>
+            <v:rect w14:anchorId="6A33C624" id="Прямоугольник 140" o:spid="_x0000_s1026" style="position:absolute;margin-left:-14.65pt;margin-top:11.25pt;width:520.95pt;height:813.3pt;z-index:251662336;visibility:visible;mso-wrap-style:square;mso-wrap-distance-left:9pt;mso-wrap-distance-top:0;mso-wrap-distance-right:9pt;mso-wrap-distance-bottom:0;mso-position-horizontal:absolute;mso-position-horizontal-relative:text;mso-position-vertical:absolute;mso-position-vertical-relative:text;v-text-anchor:top" o:gfxdata="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" filled="f" strokeweight="2.25pt"/>
           </w:pict>
         </mc:Fallback>
       </mc:AlternateContent>
@@ -38373,7 +36802,7 @@
 </file>
 
 <file path=customXml/itemProps1.xml><?xml version="1.0" encoding="utf-8"?>
-<ds:datastoreItem xmlns:ds="http://schemas.openxmlformats.org/officeDocument/2006/customXml" ds:itemID="{99EBD5E5-B4C2-4488-BB6F-445D289340E2}">
+<ds:datastoreItem xmlns:ds="http://schemas.openxmlformats.org/officeDocument/2006/customXml" ds:itemID="{8BF18C6C-610B-4BB3-BF4D-306728EAFEAB}">
   <ds:schemaRefs>
     <ds:schemaRef ds:uri="http://schemas.openxmlformats.org/officeDocument/2006/bibliography"/>
   </ds:schemaRefs>

</xml_diff>